<commit_message>
Habe A002 und 003fertig gemacht und Doku auch
</commit_message>
<xml_diff>
--- a/Doc/Projektarbeit.docx
+++ b/Doc/Projektarbeit.docx
@@ -32,20 +32,17 @@
     <w:p/>
     <w:p>
       <w:r>
-        <w:rPr>
-          <w:noProof/>
-        </w:rPr>
         <w:drawing>
-          <wp:anchor distT="0" distB="0" distL="114300" distR="114300" simplePos="0" relativeHeight="251658240" behindDoc="1" locked="0" layoutInCell="1" allowOverlap="1" wp14:anchorId="5B8DF808" wp14:editId="707125DE">
+          <wp:anchor distT="0" distB="0" distL="114300" distR="114300" simplePos="0" relativeHeight="251658240" behindDoc="1" locked="0" layoutInCell="1" allowOverlap="1" wp14:anchorId="69F67A12" wp14:editId="269E66EF">
             <wp:simplePos x="0" y="0"/>
             <wp:positionH relativeFrom="margin">
-              <wp:align>right</wp:align>
+              <wp:align>left</wp:align>
             </wp:positionH>
             <wp:positionV relativeFrom="paragraph">
-              <wp:posOffset>282048</wp:posOffset>
+              <wp:posOffset>32447</wp:posOffset>
             </wp:positionV>
-            <wp:extent cx="5760045" cy="4906537"/>
-            <wp:effectExtent l="0" t="0" r="0" b="8890"/>
+            <wp:extent cx="5760720" cy="4794746"/>
+            <wp:effectExtent l="0" t="0" r="0" b="6350"/>
             <wp:wrapNone/>
             <wp:docPr id="1" name="Grafik 1"/>
             <wp:cNvGraphicFramePr>
@@ -73,7 +70,7 @@
                   <pic:spPr>
                     <a:xfrm>
                       <a:off x="0" y="0"/>
-                      <a:ext cx="5760045" cy="4906537"/>
+                      <a:ext cx="5760720" cy="4794746"/>
                     </a:xfrm>
                     <a:prstGeom prst="rect">
                       <a:avLst/>
@@ -357,8 +354,6 @@
             </w:rPr>
             <w:t>Analyse &amp; Design</w:t>
           </w:r>
-          <w:bookmarkStart w:id="0" w:name="_GoBack"/>
-          <w:bookmarkEnd w:id="0"/>
         </w:p>
         <w:p>
           <w:pPr>
@@ -369,7 +364,7 @@
               <w:rFonts w:ascii="Avengeance Heroic Avenger" w:hAnsi="Avengeance Heroic Avenger"/>
               <w:sz w:val="32"/>
               <w:szCs w:val="32"/>
-              <w:lang w:val="de-DE" w:eastAsia="de-CH"/>
+              <w:lang w:val="en-GB" w:eastAsia="de-CH"/>
             </w:rPr>
           </w:pPr>
           <w:r>
@@ -377,7 +372,30 @@
               <w:rFonts w:ascii="Avengeance Heroic Avenger" w:hAnsi="Avengeance Heroic Avenger"/>
               <w:sz w:val="32"/>
               <w:szCs w:val="32"/>
-              <w:lang w:val="de-DE" w:eastAsia="de-CH"/>
+              <w:lang w:val="en-GB" w:eastAsia="de-CH"/>
+            </w:rPr>
+            <w:tab/>
+            <w:t>GUI</w:t>
+          </w:r>
+        </w:p>
+        <w:p>
+          <w:pPr>
+            <w:tabs>
+              <w:tab w:val="left" w:pos="284"/>
+            </w:tabs>
+            <w:rPr>
+              <w:rFonts w:ascii="Avengeance Heroic Avenger" w:hAnsi="Avengeance Heroic Avenger"/>
+              <w:sz w:val="32"/>
+              <w:szCs w:val="32"/>
+              <w:lang w:val="en-GB" w:eastAsia="de-CH"/>
+            </w:rPr>
+          </w:pPr>
+          <w:r>
+            <w:rPr>
+              <w:rFonts w:ascii="Avengeance Heroic Avenger" w:hAnsi="Avengeance Heroic Avenger"/>
+              <w:sz w:val="32"/>
+              <w:szCs w:val="32"/>
+              <w:lang w:val="en-GB" w:eastAsia="de-CH"/>
             </w:rPr>
             <w:t xml:space="preserve">      </w:t>
           </w:r>
@@ -386,7 +404,7 @@
               <w:rFonts w:ascii="Avengeance Heroic Avenger" w:hAnsi="Avengeance Heroic Avenger"/>
               <w:sz w:val="32"/>
               <w:szCs w:val="32"/>
-              <w:lang w:val="de-DE" w:eastAsia="de-CH"/>
+              <w:lang w:val="en-GB" w:eastAsia="de-CH"/>
             </w:rPr>
             <w:tab/>
           </w:r>
@@ -395,9 +413,36 @@
               <w:rFonts w:ascii="Avengeance Heroic Avenger" w:hAnsi="Avengeance Heroic Avenger"/>
               <w:sz w:val="32"/>
               <w:szCs w:val="32"/>
-              <w:lang w:val="de-DE" w:eastAsia="de-CH"/>
+              <w:lang w:val="en-GB" w:eastAsia="de-CH"/>
             </w:rPr>
-            <w:t xml:space="preserve">Use Case </w:t>
+            <w:t>U</w:t>
+          </w:r>
+          <w:r>
+            <w:rPr>
+              <w:rFonts w:ascii="Avengeance Heroic Avenger" w:hAnsi="Avengeance Heroic Avenger"/>
+              <w:sz w:val="32"/>
+              <w:szCs w:val="32"/>
+              <w:lang w:val="en-GB" w:eastAsia="de-CH"/>
+            </w:rPr>
+            <w:t xml:space="preserve">SE </w:t>
+          </w:r>
+          <w:r>
+            <w:rPr>
+              <w:rFonts w:ascii="Avengeance Heroic Avenger" w:hAnsi="Avengeance Heroic Avenger"/>
+              <w:sz w:val="32"/>
+              <w:szCs w:val="32"/>
+              <w:lang w:val="en-GB" w:eastAsia="de-CH"/>
+            </w:rPr>
+            <w:t>Case</w:t>
+          </w:r>
+          <w:r>
+            <w:rPr>
+              <w:rFonts w:ascii="Avengeance Heroic Avenger" w:hAnsi="Avengeance Heroic Avenger"/>
+              <w:sz w:val="32"/>
+              <w:szCs w:val="32"/>
+              <w:lang w:val="en-GB" w:eastAsia="de-CH"/>
+            </w:rPr>
+            <w:t xml:space="preserve"> &amp; Beschreibung</w:t>
           </w:r>
         </w:p>
         <w:p>
@@ -417,75 +462,7 @@
               <w:rFonts w:ascii="Avengeance Heroic Avenger" w:hAnsi="Avengeance Heroic Avenger"/>
               <w:sz w:val="32"/>
               <w:szCs w:val="32"/>
-              <w:lang w:val="de-DE" w:eastAsia="de-CH"/>
-            </w:rPr>
-            <w:tab/>
-            <w:t>Aktivitätendiagramm</w:t>
-          </w:r>
-        </w:p>
-        <w:p>
-          <w:pPr>
-            <w:tabs>
-              <w:tab w:val="left" w:pos="284"/>
-            </w:tabs>
-            <w:rPr>
-              <w:rFonts w:ascii="Avengeance Heroic Avenger" w:hAnsi="Avengeance Heroic Avenger"/>
-              <w:sz w:val="32"/>
-              <w:szCs w:val="32"/>
-              <w:lang w:val="de-DE" w:eastAsia="de-CH"/>
-            </w:rPr>
-          </w:pPr>
-          <w:r>
-            <w:rPr>
-              <w:rFonts w:ascii="Avengeance Heroic Avenger" w:hAnsi="Avengeance Heroic Avenger"/>
-              <w:sz w:val="32"/>
-              <w:szCs w:val="32"/>
-              <w:lang w:val="de-DE" w:eastAsia="de-CH"/>
-            </w:rPr>
-            <w:tab/>
-            <w:t>UML-Notation</w:t>
-          </w:r>
-        </w:p>
-        <w:p>
-          <w:pPr>
-            <w:tabs>
-              <w:tab w:val="left" w:pos="284"/>
-            </w:tabs>
-            <w:rPr>
-              <w:rFonts w:ascii="Avengeance Heroic Avenger" w:hAnsi="Avengeance Heroic Avenger"/>
-              <w:sz w:val="32"/>
-              <w:szCs w:val="32"/>
-              <w:lang w:val="de-DE" w:eastAsia="de-CH"/>
-            </w:rPr>
-          </w:pPr>
-          <w:r>
-            <w:rPr>
-              <w:rFonts w:ascii="Avengeance Heroic Avenger" w:hAnsi="Avengeance Heroic Avenger"/>
-              <w:sz w:val="32"/>
-              <w:szCs w:val="32"/>
-              <w:lang w:val="de-DE" w:eastAsia="de-CH"/>
-            </w:rPr>
-            <w:t>Wie benutzt man sie?</w:t>
-          </w:r>
-        </w:p>
-        <w:p>
-          <w:pPr>
-            <w:tabs>
-              <w:tab w:val="left" w:pos="284"/>
-            </w:tabs>
-            <w:rPr>
-              <w:rFonts w:ascii="Avengeance Heroic Avenger" w:hAnsi="Avengeance Heroic Avenger"/>
-              <w:sz w:val="32"/>
-              <w:szCs w:val="32"/>
-              <w:lang w:val="fr-CH" w:eastAsia="de-CH"/>
-            </w:rPr>
-          </w:pPr>
-          <w:r>
-            <w:rPr>
-              <w:rFonts w:ascii="Avengeance Heroic Avenger" w:hAnsi="Avengeance Heroic Avenger"/>
-              <w:sz w:val="32"/>
-              <w:szCs w:val="32"/>
-              <w:lang w:val="de-DE" w:eastAsia="de-CH"/>
+              <w:lang w:val="en-GB" w:eastAsia="de-CH"/>
             </w:rPr>
             <w:tab/>
           </w:r>
@@ -494,9 +471,9 @@
               <w:rFonts w:ascii="Avengeance Heroic Avenger" w:hAnsi="Avengeance Heroic Avenger"/>
               <w:sz w:val="32"/>
               <w:szCs w:val="32"/>
-              <w:lang w:val="fr-CH" w:eastAsia="de-CH"/>
+              <w:lang w:val="de-DE" w:eastAsia="de-CH"/>
             </w:rPr>
-            <w:t>Installation</w:t>
+            <w:t>Aktivitätendiagramm</w:t>
           </w:r>
         </w:p>
         <w:p>
@@ -518,9 +495,17 @@
               <w:szCs w:val="32"/>
               <w:lang w:val="fr-CH" w:eastAsia="de-CH"/>
             </w:rPr>
-            <w:tab/>
+            <w:t>Installation</w:t>
           </w:r>
-          <w:proofErr w:type="spellStart"/>
+          <w:r>
+            <w:rPr>
+              <w:rFonts w:ascii="Avengeance Heroic Avenger" w:hAnsi="Avengeance Heroic Avenger"/>
+              <w:sz w:val="32"/>
+              <w:szCs w:val="32"/>
+              <w:lang w:val="fr-CH" w:eastAsia="de-CH"/>
+            </w:rPr>
+            <w:t xml:space="preserve"> &amp; </w:t>
+          </w:r>
           <w:r>
             <w:rPr>
               <w:rFonts w:ascii="Avengeance Heroic Avenger" w:hAnsi="Avengeance Heroic Avenger"/>
@@ -530,7 +515,6 @@
             </w:rPr>
             <w:t>Deinstallation</w:t>
           </w:r>
-          <w:proofErr w:type="spellEnd"/>
         </w:p>
         <w:p>
           <w:pPr>
@@ -538,20 +522,40 @@
               <w:tab w:val="left" w:pos="284"/>
             </w:tabs>
             <w:rPr>
-              <w:lang w:val="fr-CH" w:eastAsia="de-CH"/>
+              <w:rFonts w:ascii="Avengeance Heroic Avenger" w:hAnsi="Avengeance Heroic Avenger"/>
+              <w:sz w:val="32"/>
+              <w:szCs w:val="32"/>
+              <w:lang w:eastAsia="de-CH"/>
             </w:rPr>
           </w:pPr>
-          <w:proofErr w:type="spellStart"/>
           <w:r>
             <w:rPr>
               <w:rFonts w:ascii="Avengeance Heroic Avenger" w:hAnsi="Avengeance Heroic Avenger"/>
               <w:sz w:val="32"/>
               <w:szCs w:val="32"/>
-              <w:lang w:val="fr-CH" w:eastAsia="de-CH"/>
+              <w:lang w:eastAsia="de-CH"/>
             </w:rPr>
             <w:t>Programmierrichtlinien</w:t>
           </w:r>
-          <w:proofErr w:type="spellEnd"/>
+        </w:p>
+        <w:p>
+          <w:pPr>
+            <w:tabs>
+              <w:tab w:val="left" w:pos="284"/>
+            </w:tabs>
+            <w:rPr>
+              <w:lang w:eastAsia="de-CH"/>
+            </w:rPr>
+          </w:pPr>
+          <w:r>
+            <w:rPr>
+              <w:rFonts w:ascii="Avengeance Heroic Avenger" w:hAnsi="Avengeance Heroic Avenger"/>
+              <w:sz w:val="32"/>
+              <w:szCs w:val="32"/>
+              <w:lang w:eastAsia="de-CH"/>
+            </w:rPr>
+            <w:t>Testprotokoll</w:t>
+          </w:r>
         </w:p>
       </w:sdtContent>
     </w:sdt>
@@ -560,14 +564,8 @@
         <w:tabs>
           <w:tab w:val="left" w:pos="7452"/>
         </w:tabs>
-        <w:rPr>
-          <w:lang w:val="fr-CH"/>
-        </w:rPr>
-      </w:pPr>
-      <w:r>
-        <w:rPr>
-          <w:lang w:val="fr-CH"/>
-        </w:rPr>
+      </w:pPr>
+      <w:r>
         <w:t xml:space="preserve"> </w:t>
       </w:r>
     </w:p>
@@ -576,34 +574,22 @@
         <w:tabs>
           <w:tab w:val="left" w:pos="7452"/>
         </w:tabs>
-        <w:rPr>
-          <w:lang w:val="fr-CH"/>
-        </w:rPr>
-      </w:pPr>
-    </w:p>
-    <w:p>
-      <w:pPr>
-        <w:tabs>
-          <w:tab w:val="left" w:pos="7452"/>
-        </w:tabs>
-        <w:rPr>
-          <w:lang w:val="fr-CH"/>
-        </w:rPr>
-      </w:pPr>
-    </w:p>
-    <w:p>
-      <w:pPr>
-        <w:tabs>
-          <w:tab w:val="left" w:pos="7452"/>
-        </w:tabs>
-        <w:rPr>
-          <w:lang w:val="fr-CH"/>
-        </w:rPr>
-      </w:pPr>
-      <w:r>
-        <w:rPr>
-          <w:lang w:val="fr-CH"/>
-        </w:rPr>
+      </w:pPr>
+    </w:p>
+    <w:p>
+      <w:pPr>
+        <w:tabs>
+          <w:tab w:val="left" w:pos="7452"/>
+        </w:tabs>
+      </w:pPr>
+    </w:p>
+    <w:p>
+      <w:pPr>
+        <w:tabs>
+          <w:tab w:val="left" w:pos="7452"/>
+        </w:tabs>
+      </w:pPr>
+      <w:r>
         <w:t xml:space="preserve"> </w:t>
       </w:r>
     </w:p>
@@ -612,33 +598,138 @@
         <w:tabs>
           <w:tab w:val="left" w:pos="7452"/>
         </w:tabs>
-        <w:rPr>
-          <w:lang w:val="fr-CH"/>
-        </w:rPr>
-      </w:pPr>
-    </w:p>
-    <w:p>
-      <w:pPr>
-        <w:tabs>
-          <w:tab w:val="left" w:pos="7452"/>
-        </w:tabs>
-        <w:rPr>
-          <w:lang w:val="fr-CH"/>
-        </w:rPr>
-      </w:pPr>
-    </w:p>
-    <w:p>
-      <w:pPr>
-        <w:rPr>
-          <w:lang w:val="fr-CH"/>
-        </w:rPr>
-      </w:pPr>
-      <w:r>
-        <w:rPr>
-          <w:lang w:val="fr-CH"/>
-        </w:rPr>
+      </w:pPr>
+    </w:p>
+    <w:p>
+      <w:pPr>
+        <w:tabs>
+          <w:tab w:val="left" w:pos="7452"/>
+        </w:tabs>
+      </w:pPr>
+    </w:p>
+    <w:p>
+      <w:r>
         <w:br w:type="page"/>
       </w:r>
+    </w:p>
+    <w:p>
+      <w:pPr>
+        <w:tabs>
+          <w:tab w:val="left" w:pos="7452"/>
+        </w:tabs>
+        <w:rPr>
+          <w:rFonts w:ascii="Avengeance Heroic Avenger" w:hAnsi="Avengeance Heroic Avenger"/>
+          <w:sz w:val="36"/>
+          <w:szCs w:val="36"/>
+          <w:u w:val="single"/>
+        </w:rPr>
+      </w:pPr>
+      <w:r>
+        <w:rPr>
+          <w:rFonts w:ascii="Avengeance Heroic Avenger" w:hAnsi="Avengeance Heroic Avenger"/>
+          <w:sz w:val="36"/>
+          <w:szCs w:val="36"/>
+          <w:u w:val="single"/>
+        </w:rPr>
+        <w:lastRenderedPageBreak/>
+        <w:t xml:space="preserve">Produkt </w:t>
+      </w:r>
+    </w:p>
+    <w:p>
+      <w:pPr>
+        <w:tabs>
+          <w:tab w:val="left" w:pos="7452"/>
+        </w:tabs>
+        <w:rPr>
+          <w:rFonts w:ascii="Arial" w:hAnsi="Arial" w:cs="Arial"/>
+          <w:sz w:val="24"/>
+          <w:szCs w:val="24"/>
+        </w:rPr>
+      </w:pPr>
+      <w:r>
+        <w:rPr>
+          <w:rFonts w:ascii="Arial" w:hAnsi="Arial" w:cs="Arial"/>
+          <w:sz w:val="24"/>
+          <w:szCs w:val="24"/>
+        </w:rPr>
+        <w:t>Ich bedanke mich für ihr Interesse an meinem kleinen Projekt.</w:t>
+      </w:r>
+    </w:p>
+    <w:p>
+      <w:pPr>
+        <w:tabs>
+          <w:tab w:val="left" w:pos="7452"/>
+        </w:tabs>
+        <w:rPr>
+          <w:rFonts w:ascii="Arial" w:hAnsi="Arial" w:cs="Arial"/>
+          <w:sz w:val="24"/>
+          <w:szCs w:val="24"/>
+        </w:rPr>
+      </w:pPr>
+    </w:p>
+    <w:p>
+      <w:pPr>
+        <w:tabs>
+          <w:tab w:val="left" w:pos="7452"/>
+        </w:tabs>
+        <w:rPr>
+          <w:rFonts w:ascii="Arial" w:hAnsi="Arial" w:cs="Arial"/>
+          <w:sz w:val="24"/>
+          <w:szCs w:val="24"/>
+        </w:rPr>
+      </w:pPr>
+      <w:r>
+        <w:rPr>
+          <w:rFonts w:ascii="Arial" w:hAnsi="Arial" w:cs="Arial"/>
+          <w:sz w:val="24"/>
+          <w:szCs w:val="24"/>
+        </w:rPr>
+        <w:t>Mein Projekt soll sie denen Helfen die sich ihn einer Stad verloren haben und die nächst mögliche Station Nachhause erwischen will. Ein Programm das ihnen ihrer gewünschte Verbindung anzeigen.</w:t>
+      </w:r>
+    </w:p>
+    <w:p>
+      <w:pPr>
+        <w:tabs>
+          <w:tab w:val="left" w:pos="7452"/>
+        </w:tabs>
+        <w:rPr>
+          <w:rFonts w:ascii="Arial" w:hAnsi="Arial" w:cs="Arial"/>
+          <w:sz w:val="24"/>
+          <w:szCs w:val="24"/>
+        </w:rPr>
+      </w:pPr>
+    </w:p>
+    <w:p>
+      <w:pPr>
+        <w:tabs>
+          <w:tab w:val="left" w:pos="7452"/>
+        </w:tabs>
+        <w:rPr>
+          <w:rFonts w:ascii="Arial" w:hAnsi="Arial" w:cs="Arial"/>
+          <w:sz w:val="24"/>
+          <w:szCs w:val="24"/>
+        </w:rPr>
+      </w:pPr>
+      <w:r>
+        <w:rPr>
+          <w:rFonts w:ascii="Arial" w:hAnsi="Arial" w:cs="Arial"/>
+          <w:sz w:val="24"/>
+          <w:szCs w:val="24"/>
+        </w:rPr>
+        <w:t>Dieses Dokument soll ihnen alles Zeigen was sie wissen müssen.</w:t>
+      </w:r>
+    </w:p>
+    <w:p>
+      <w:pPr>
+        <w:tabs>
+          <w:tab w:val="left" w:pos="7452"/>
+        </w:tabs>
+        <w:rPr>
+          <w:rFonts w:ascii="Arial" w:hAnsi="Arial" w:cs="Arial"/>
+          <w:sz w:val="24"/>
+          <w:szCs w:val="24"/>
+        </w:rPr>
+      </w:pPr>
     </w:p>
     <w:p>
       <w:pPr>
@@ -649,82 +740,2316 @@
           <w:rFonts w:ascii="Avengeance Heroic Avenger" w:hAnsi="Avengeance Heroic Avenger"/>
           <w:sz w:val="28"/>
           <w:szCs w:val="28"/>
-          <w:lang w:val="fr-CH"/>
-        </w:rPr>
-      </w:pPr>
-      <w:proofErr w:type="spellStart"/>
-      <w:r>
-        <w:rPr>
-          <w:rFonts w:ascii="Avengeance Heroic Avenger" w:hAnsi="Avengeance Heroic Avenger"/>
+          <w:u w:val="single"/>
+        </w:rPr>
+      </w:pPr>
+      <w:bookmarkStart w:id="0" w:name="_Hlk27750259"/>
+      <w:r>
+        <w:rPr>
+          <w:rFonts w:ascii="Avengeance Heroic Avenger" w:hAnsi="Avengeance Heroic Avenger"/>
+          <w:noProof/>
+          <w:sz w:val="32"/>
+          <w:szCs w:val="32"/>
+          <w:u w:val="single"/>
+        </w:rPr>
+        <mc:AlternateContent>
+          <mc:Choice Requires="wps">
+            <w:drawing>
+              <wp:anchor distT="0" distB="0" distL="114300" distR="114300" simplePos="0" relativeHeight="251674624" behindDoc="0" locked="0" layoutInCell="1" allowOverlap="1" wp14:anchorId="18795577" wp14:editId="7EBC082D">
+                <wp:simplePos x="0" y="0"/>
+                <wp:positionH relativeFrom="column">
+                  <wp:posOffset>479503</wp:posOffset>
+                </wp:positionH>
+                <wp:positionV relativeFrom="paragraph">
+                  <wp:posOffset>255982</wp:posOffset>
+                </wp:positionV>
+                <wp:extent cx="301083" cy="252808"/>
+                <wp:effectExtent l="0" t="0" r="3810" b="0"/>
+                <wp:wrapNone/>
+                <wp:docPr id="14" name="Textfeld 14"/>
+                <wp:cNvGraphicFramePr/>
+                <a:graphic xmlns:a="http://schemas.openxmlformats.org/drawingml/2006/main">
+                  <a:graphicData uri="http://schemas.microsoft.com/office/word/2010/wordprocessingShape">
+                    <wps:wsp>
+                      <wps:cNvSpPr txBox="1"/>
+                      <wps:spPr>
+                        <a:xfrm>
+                          <a:off x="0" y="0"/>
+                          <a:ext cx="301083" cy="252808"/>
+                        </a:xfrm>
+                        <a:prstGeom prst="rect">
+                          <a:avLst/>
+                        </a:prstGeom>
+                        <a:solidFill>
+                          <a:schemeClr val="lt1"/>
+                        </a:solidFill>
+                        <a:ln w="6350">
+                          <a:noFill/>
+                        </a:ln>
+                      </wps:spPr>
+                      <wps:txbx>
+                        <w:txbxContent>
+                          <w:p>
+                            <w:pPr>
+                              <w:rPr>
+                                <w:b/>
+                                <w:bCs/>
+                                <w:sz w:val="22"/>
+                                <w:szCs w:val="22"/>
+                              </w:rPr>
+                            </w:pPr>
+                            <w:r>
+                              <w:rPr>
+                                <w:b/>
+                                <w:bCs/>
+                                <w:sz w:val="22"/>
+                                <w:szCs w:val="22"/>
+                              </w:rPr>
+                              <w:t>3</w:t>
+                            </w:r>
+                          </w:p>
+                        </w:txbxContent>
+                      </wps:txbx>
+                      <wps:bodyPr rot="0" spcFirstLastPara="0" vertOverflow="overflow" horzOverflow="overflow" vert="horz" wrap="square" lIns="91440" tIns="45720" rIns="91440" bIns="45720" numCol="1" spcCol="0" rtlCol="0" fromWordArt="0" anchor="t" anchorCtr="0" forceAA="0" compatLnSpc="1">
+                        <a:prstTxWarp prst="textNoShape">
+                          <a:avLst/>
+                        </a:prstTxWarp>
+                        <a:noAutofit/>
+                      </wps:bodyPr>
+                    </wps:wsp>
+                  </a:graphicData>
+                </a:graphic>
+              </wp:anchor>
+            </w:drawing>
+          </mc:Choice>
+          <mc:Fallback>
+            <w:pict>
+              <v:shapetype w14:anchorId="18795577" id="_x0000_t202" coordsize="21600,21600" o:spt="202" path="m,l,21600r21600,l21600,xe">
+                <v:stroke joinstyle="miter"/>
+                <v:path gradientshapeok="t" o:connecttype="rect"/>
+              </v:shapetype>
+              <v:shape id="Textfeld 14" o:spid="_x0000_s1026" type="#_x0000_t202" style="position:absolute;margin-left:37.75pt;margin-top:20.15pt;width:23.7pt;height:19.9pt;z-index:251674624;visibility:visible;mso-wrap-style:square;mso-wrap-distance-left:9pt;mso-wrap-distance-top:0;mso-wrap-distance-right:9pt;mso-wrap-distance-bottom:0;mso-position-horizontal:absolute;mso-position-horizontal-relative:text;mso-position-vertical:absolute;mso-position-vertical-relative:text;v-text-anchor:top" o:gfxdata="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" fillcolor="white [3201]" stroked="f" strokeweight=".5pt">
+                <v:textbox>
+                  <w:txbxContent>
+                    <w:p>
+                      <w:pPr>
+                        <w:rPr>
+                          <w:b/>
+                          <w:bCs/>
+                          <w:sz w:val="22"/>
+                          <w:szCs w:val="22"/>
+                        </w:rPr>
+                      </w:pPr>
+                      <w:r>
+                        <w:rPr>
+                          <w:b/>
+                          <w:bCs/>
+                          <w:sz w:val="22"/>
+                          <w:szCs w:val="22"/>
+                        </w:rPr>
+                        <w:t>3</w:t>
+                      </w:r>
+                    </w:p>
+                  </w:txbxContent>
+                </v:textbox>
+              </v:shape>
+            </w:pict>
+          </mc:Fallback>
+        </mc:AlternateContent>
+      </w:r>
+      <w:r>
+        <w:rPr>
+          <w:rFonts w:ascii="Avengeance Heroic Avenger" w:hAnsi="Avengeance Heroic Avenger" w:cs="Arial"/>
           <w:sz w:val="28"/>
           <w:szCs w:val="28"/>
-          <w:lang w:val="fr-CH"/>
+        </w:rPr>
+        <w:t>Funktion</w:t>
+      </w:r>
+    </w:p>
+    <w:bookmarkEnd w:id="0"/>
+    <w:p>
+      <w:pPr>
+        <w:tabs>
+          <w:tab w:val="left" w:pos="7452"/>
+        </w:tabs>
+        <w:rPr>
+          <w:rFonts w:ascii="Avengeance Heroic Avenger" w:hAnsi="Avengeance Heroic Avenger"/>
+          <w:sz w:val="32"/>
+          <w:szCs w:val="32"/>
+          <w:u w:val="single"/>
+        </w:rPr>
+      </w:pPr>
+      <w:r>
+        <w:rPr>
+          <w:noProof/>
+        </w:rPr>
+        <w:drawing>
+          <wp:anchor distT="0" distB="0" distL="114300" distR="114300" simplePos="0" relativeHeight="251675648" behindDoc="1" locked="0" layoutInCell="1" allowOverlap="1" wp14:anchorId="6E8509A1" wp14:editId="2B109982">
+            <wp:simplePos x="0" y="0"/>
+            <wp:positionH relativeFrom="column">
+              <wp:posOffset>2991981</wp:posOffset>
+            </wp:positionH>
+            <wp:positionV relativeFrom="paragraph">
+              <wp:posOffset>85399</wp:posOffset>
+            </wp:positionV>
+            <wp:extent cx="3069852" cy="3010829"/>
+            <wp:effectExtent l="0" t="0" r="0" b="0"/>
+            <wp:wrapNone/>
+            <wp:docPr id="15" name="Grafik 15"/>
+            <wp:cNvGraphicFramePr>
+              <a:graphicFrameLocks xmlns:a="http://schemas.openxmlformats.org/drawingml/2006/main" noChangeAspect="1"/>
+            </wp:cNvGraphicFramePr>
+            <a:graphic xmlns:a="http://schemas.openxmlformats.org/drawingml/2006/main">
+              <a:graphicData uri="http://schemas.openxmlformats.org/drawingml/2006/picture">
+                <pic:pic xmlns:pic="http://schemas.openxmlformats.org/drawingml/2006/picture">
+                  <pic:nvPicPr>
+                    <pic:cNvPr id="1" name=""/>
+                    <pic:cNvPicPr/>
+                  </pic:nvPicPr>
+                  <pic:blipFill>
+                    <a:blip r:embed="rId8">
+                      <a:extLst>
+                        <a:ext uri="{28A0092B-C50C-407E-A947-70E740481C1C}">
+                          <a14:useLocalDpi xmlns:a14="http://schemas.microsoft.com/office/drawing/2010/main" val="0"/>
+                        </a:ext>
+                      </a:extLst>
+                    </a:blip>
+                    <a:stretch>
+                      <a:fillRect/>
+                    </a:stretch>
+                  </pic:blipFill>
+                  <pic:spPr>
+                    <a:xfrm>
+                      <a:off x="0" y="0"/>
+                      <a:ext cx="3083162" cy="3023883"/>
+                    </a:xfrm>
+                    <a:prstGeom prst="rect">
+                      <a:avLst/>
+                    </a:prstGeom>
+                  </pic:spPr>
+                </pic:pic>
+              </a:graphicData>
+            </a:graphic>
+            <wp14:sizeRelH relativeFrom="page">
+              <wp14:pctWidth>0</wp14:pctWidth>
+            </wp14:sizeRelH>
+            <wp14:sizeRelV relativeFrom="page">
+              <wp14:pctHeight>0</wp14:pctHeight>
+            </wp14:sizeRelV>
+          </wp:anchor>
+        </w:drawing>
+      </w:r>
+      <w:r>
+        <w:rPr>
+          <w:noProof/>
+        </w:rPr>
+        <w:drawing>
+          <wp:anchor distT="0" distB="0" distL="114300" distR="114300" simplePos="0" relativeHeight="251670528" behindDoc="1" locked="0" layoutInCell="1" allowOverlap="1" wp14:anchorId="7EF5D857" wp14:editId="0765883C">
+            <wp:simplePos x="0" y="0"/>
+            <wp:positionH relativeFrom="margin">
+              <wp:align>left</wp:align>
+            </wp:positionH>
+            <wp:positionV relativeFrom="paragraph">
+              <wp:posOffset>73102</wp:posOffset>
+            </wp:positionV>
+            <wp:extent cx="2977375" cy="3043556"/>
+            <wp:effectExtent l="0" t="0" r="0" b="4445"/>
+            <wp:wrapNone/>
+            <wp:docPr id="12" name="Grafik 12"/>
+            <wp:cNvGraphicFramePr>
+              <a:graphicFrameLocks xmlns:a="http://schemas.openxmlformats.org/drawingml/2006/main" noChangeAspect="1"/>
+            </wp:cNvGraphicFramePr>
+            <a:graphic xmlns:a="http://schemas.openxmlformats.org/drawingml/2006/main">
+              <a:graphicData uri="http://schemas.openxmlformats.org/drawingml/2006/picture">
+                <pic:pic xmlns:pic="http://schemas.openxmlformats.org/drawingml/2006/picture">
+                  <pic:nvPicPr>
+                    <pic:cNvPr id="1" name=""/>
+                    <pic:cNvPicPr/>
+                  </pic:nvPicPr>
+                  <pic:blipFill>
+                    <a:blip r:embed="rId9">
+                      <a:extLst>
+                        <a:ext uri="{28A0092B-C50C-407E-A947-70E740481C1C}">
+                          <a14:useLocalDpi xmlns:a14="http://schemas.microsoft.com/office/drawing/2010/main" val="0"/>
+                        </a:ext>
+                      </a:extLst>
+                    </a:blip>
+                    <a:stretch>
+                      <a:fillRect/>
+                    </a:stretch>
+                  </pic:blipFill>
+                  <pic:spPr>
+                    <a:xfrm>
+                      <a:off x="0" y="0"/>
+                      <a:ext cx="2980856" cy="3047114"/>
+                    </a:xfrm>
+                    <a:prstGeom prst="rect">
+                      <a:avLst/>
+                    </a:prstGeom>
+                  </pic:spPr>
+                </pic:pic>
+              </a:graphicData>
+            </a:graphic>
+            <wp14:sizeRelH relativeFrom="page">
+              <wp14:pctWidth>0</wp14:pctWidth>
+            </wp14:sizeRelH>
+            <wp14:sizeRelV relativeFrom="page">
+              <wp14:pctHeight>0</wp14:pctHeight>
+            </wp14:sizeRelV>
+          </wp:anchor>
+        </w:drawing>
+      </w:r>
+      <w:r>
+        <w:rPr>
+          <w:rFonts w:ascii="Avengeance Heroic Avenger" w:hAnsi="Avengeance Heroic Avenger"/>
+          <w:noProof/>
+          <w:sz w:val="32"/>
+          <w:szCs w:val="32"/>
+          <w:u w:val="single"/>
+        </w:rPr>
+        <mc:AlternateContent>
+          <mc:Choice Requires="wps">
+            <w:drawing>
+              <wp:anchor distT="0" distB="0" distL="114300" distR="114300" simplePos="0" relativeHeight="251672576" behindDoc="0" locked="0" layoutInCell="1" allowOverlap="1" wp14:anchorId="6AC267F7" wp14:editId="4A8CD287">
+                <wp:simplePos x="0" y="0"/>
+                <wp:positionH relativeFrom="column">
+                  <wp:posOffset>434898</wp:posOffset>
+                </wp:positionH>
+                <wp:positionV relativeFrom="paragraph">
+                  <wp:posOffset>188177</wp:posOffset>
+                </wp:positionV>
+                <wp:extent cx="317392" cy="281399"/>
+                <wp:effectExtent l="17780" t="1270" r="43815" b="43815"/>
+                <wp:wrapNone/>
+                <wp:docPr id="13" name="Pfeil: nach rechts 13"/>
+                <wp:cNvGraphicFramePr/>
+                <a:graphic xmlns:a="http://schemas.openxmlformats.org/drawingml/2006/main">
+                  <a:graphicData uri="http://schemas.microsoft.com/office/word/2010/wordprocessingShape">
+                    <wps:wsp>
+                      <wps:cNvSpPr/>
+                      <wps:spPr>
+                        <a:xfrm rot="5400000">
+                          <a:off x="0" y="0"/>
+                          <a:ext cx="317392" cy="281399"/>
+                        </a:xfrm>
+                        <a:prstGeom prst="rightArrow">
+                          <a:avLst/>
+                        </a:prstGeom>
+                      </wps:spPr>
+                      <wps:style>
+                        <a:lnRef idx="2">
+                          <a:schemeClr val="dk1">
+                            <a:shade val="50000"/>
+                          </a:schemeClr>
+                        </a:lnRef>
+                        <a:fillRef idx="1">
+                          <a:schemeClr val="dk1"/>
+                        </a:fillRef>
+                        <a:effectRef idx="0">
+                          <a:schemeClr val="dk1"/>
+                        </a:effectRef>
+                        <a:fontRef idx="minor">
+                          <a:schemeClr val="lt1"/>
+                        </a:fontRef>
+                      </wps:style>
+                      <wps:bodyPr rot="0" spcFirstLastPara="0" vertOverflow="overflow" horzOverflow="overflow" vert="horz" wrap="square" lIns="91440" tIns="45720" rIns="91440" bIns="45720" numCol="1" spcCol="0" rtlCol="0" fromWordArt="0" anchor="ctr" anchorCtr="0" forceAA="0" compatLnSpc="1">
+                        <a:prstTxWarp prst="textNoShape">
+                          <a:avLst/>
+                        </a:prstTxWarp>
+                        <a:noAutofit/>
+                      </wps:bodyPr>
+                    </wps:wsp>
+                  </a:graphicData>
+                </a:graphic>
+                <wp14:sizeRelH relativeFrom="margin">
+                  <wp14:pctWidth>0</wp14:pctWidth>
+                </wp14:sizeRelH>
+                <wp14:sizeRelV relativeFrom="margin">
+                  <wp14:pctHeight>0</wp14:pctHeight>
+                </wp14:sizeRelV>
+              </wp:anchor>
+            </w:drawing>
+          </mc:Choice>
+          <mc:Fallback>
+            <w:pict>
+              <v:shapetype w14:anchorId="251937EB" id="_x0000_t13" coordsize="21600,21600" o:spt="13" adj="16200,5400" path="m@0,l@0@1,0@1,0@2@0@2@0,21600,21600,10800xe">
+                <v:stroke joinstyle="miter"/>
+                <v:formulas>
+                  <v:f eqn="val #0"/>
+                  <v:f eqn="val #1"/>
+                  <v:f eqn="sum height 0 #1"/>
+                  <v:f eqn="sum 10800 0 #1"/>
+                  <v:f eqn="sum width 0 #0"/>
+                  <v:f eqn="prod @4 @3 10800"/>
+                  <v:f eqn="sum width 0 @5"/>
+                </v:formulas>
+                <v:path o:connecttype="custom" o:connectlocs="@0,0;0,10800;@0,21600;21600,10800" o:connectangles="270,180,90,0" textboxrect="0,@1,@6,@2"/>
+                <v:handles>
+                  <v:h position="#0,#1" xrange="0,21600" yrange="0,10800"/>
+                </v:handles>
+              </v:shapetype>
+              <v:shape id="Pfeil: nach rechts 13" o:spid="_x0000_s1026" type="#_x0000_t13" style="position:absolute;margin-left:34.25pt;margin-top:14.8pt;width:25pt;height:22.15pt;rotation:90;z-index:251672576;visibility:visible;mso-wrap-style:square;mso-width-percent:0;mso-height-percent:0;mso-wrap-distance-left:9pt;mso-wrap-distance-top:0;mso-wrap-distance-right:9pt;mso-wrap-distance-bottom:0;mso-position-horizontal:absolute;mso-position-horizontal-relative:text;mso-position-vertical:absolute;mso-position-vertical-relative:text;mso-width-percent:0;mso-height-percent:0;mso-width-relative:margin;mso-height-relative:margin;v-text-anchor:middle" o:gfxdata="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" adj="12025" fillcolor="black [3200]" strokecolor="black [1600]" strokeweight="1pt"/>
+            </w:pict>
+          </mc:Fallback>
+        </mc:AlternateContent>
+      </w:r>
+    </w:p>
+    <w:p>
+      <w:pPr>
+        <w:tabs>
+          <w:tab w:val="left" w:pos="7452"/>
+        </w:tabs>
+        <w:rPr>
+          <w:rFonts w:ascii="Avengeance Heroic Avenger" w:hAnsi="Avengeance Heroic Avenger"/>
+          <w:sz w:val="32"/>
+          <w:szCs w:val="32"/>
+          <w:u w:val="single"/>
+        </w:rPr>
+      </w:pPr>
+    </w:p>
+    <w:p>
+      <w:pPr>
+        <w:tabs>
+          <w:tab w:val="left" w:pos="7452"/>
+        </w:tabs>
+        <w:rPr>
+          <w:rFonts w:ascii="Avengeance Heroic Avenger" w:hAnsi="Avengeance Heroic Avenger"/>
+          <w:sz w:val="32"/>
+          <w:szCs w:val="32"/>
+          <w:u w:val="single"/>
+        </w:rPr>
+      </w:pPr>
+      <w:r>
+        <w:rPr>
+          <w:rFonts w:ascii="Avengeance Heroic Avenger" w:hAnsi="Avengeance Heroic Avenger"/>
+          <w:noProof/>
+          <w:sz w:val="32"/>
+          <w:szCs w:val="32"/>
+          <w:u w:val="single"/>
+        </w:rPr>
+        <mc:AlternateContent>
+          <mc:Choice Requires="wps">
+            <w:drawing>
+              <wp:anchor distT="0" distB="0" distL="114300" distR="114300" simplePos="0" relativeHeight="251660288" behindDoc="0" locked="0" layoutInCell="1" allowOverlap="1" wp14:anchorId="4564A1BE" wp14:editId="4BA5AAFD">
+                <wp:simplePos x="0" y="0"/>
+                <wp:positionH relativeFrom="column">
+                  <wp:posOffset>-208156</wp:posOffset>
+                </wp:positionH>
+                <wp:positionV relativeFrom="paragraph">
+                  <wp:posOffset>417737</wp:posOffset>
+                </wp:positionV>
+                <wp:extent cx="278780" cy="211873"/>
+                <wp:effectExtent l="0" t="19050" r="45085" b="36195"/>
+                <wp:wrapNone/>
+                <wp:docPr id="3" name="Pfeil: nach rechts 3"/>
+                <wp:cNvGraphicFramePr/>
+                <a:graphic xmlns:a="http://schemas.openxmlformats.org/drawingml/2006/main">
+                  <a:graphicData uri="http://schemas.microsoft.com/office/word/2010/wordprocessingShape">
+                    <wps:wsp>
+                      <wps:cNvSpPr/>
+                      <wps:spPr>
+                        <a:xfrm>
+                          <a:off x="0" y="0"/>
+                          <a:ext cx="278780" cy="211873"/>
+                        </a:xfrm>
+                        <a:prstGeom prst="rightArrow">
+                          <a:avLst/>
+                        </a:prstGeom>
+                      </wps:spPr>
+                      <wps:style>
+                        <a:lnRef idx="2">
+                          <a:schemeClr val="dk1">
+                            <a:shade val="50000"/>
+                          </a:schemeClr>
+                        </a:lnRef>
+                        <a:fillRef idx="1">
+                          <a:schemeClr val="dk1"/>
+                        </a:fillRef>
+                        <a:effectRef idx="0">
+                          <a:schemeClr val="dk1"/>
+                        </a:effectRef>
+                        <a:fontRef idx="minor">
+                          <a:schemeClr val="lt1"/>
+                        </a:fontRef>
+                      </wps:style>
+                      <wps:bodyPr rot="0" spcFirstLastPara="0" vertOverflow="overflow" horzOverflow="overflow" vert="horz" wrap="square" lIns="91440" tIns="45720" rIns="91440" bIns="45720" numCol="1" spcCol="0" rtlCol="0" fromWordArt="0" anchor="ctr" anchorCtr="0" forceAA="0" compatLnSpc="1">
+                        <a:prstTxWarp prst="textNoShape">
+                          <a:avLst/>
+                        </a:prstTxWarp>
+                        <a:noAutofit/>
+                      </wps:bodyPr>
+                    </wps:wsp>
+                  </a:graphicData>
+                </a:graphic>
+              </wp:anchor>
+            </w:drawing>
+          </mc:Choice>
+          <mc:Fallback>
+            <w:pict>
+              <v:shape w14:anchorId="0754ACE4" id="Pfeil: nach rechts 3" o:spid="_x0000_s1026" type="#_x0000_t13" style="position:absolute;margin-left:-16.4pt;margin-top:32.9pt;width:21.95pt;height:16.7pt;z-index:251660288;visibility:visible;mso-wrap-style:square;mso-wrap-distance-left:9pt;mso-wrap-distance-top:0;mso-wrap-distance-right:9pt;mso-wrap-distance-bottom:0;mso-position-horizontal:absolute;mso-position-horizontal-relative:text;mso-position-vertical:absolute;mso-position-vertical-relative:text;v-text-anchor:middle" o:gfxdata="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" adj="13392" fillcolor="black [3200]" strokecolor="black [1600]" strokeweight="1pt"/>
+            </w:pict>
+          </mc:Fallback>
+        </mc:AlternateContent>
+      </w:r>
+      <w:r>
+        <w:rPr>
+          <w:rFonts w:ascii="Avengeance Heroic Avenger" w:hAnsi="Avengeance Heroic Avenger"/>
+          <w:noProof/>
+          <w:sz w:val="32"/>
+          <w:szCs w:val="32"/>
+          <w:u w:val="single"/>
+        </w:rPr>
+        <mc:AlternateContent>
+          <mc:Choice Requires="wps">
+            <w:drawing>
+              <wp:anchor distT="0" distB="0" distL="114300" distR="114300" simplePos="0" relativeHeight="251665408" behindDoc="0" locked="0" layoutInCell="1" allowOverlap="1" wp14:anchorId="035A4B7E" wp14:editId="51CD3E2D">
+                <wp:simplePos x="0" y="0"/>
+                <wp:positionH relativeFrom="column">
+                  <wp:posOffset>-419735</wp:posOffset>
+                </wp:positionH>
+                <wp:positionV relativeFrom="paragraph">
+                  <wp:posOffset>393607</wp:posOffset>
+                </wp:positionV>
+                <wp:extent cx="301083" cy="252808"/>
+                <wp:effectExtent l="0" t="0" r="3810" b="0"/>
+                <wp:wrapNone/>
+                <wp:docPr id="7" name="Textfeld 7"/>
+                <wp:cNvGraphicFramePr/>
+                <a:graphic xmlns:a="http://schemas.openxmlformats.org/drawingml/2006/main">
+                  <a:graphicData uri="http://schemas.microsoft.com/office/word/2010/wordprocessingShape">
+                    <wps:wsp>
+                      <wps:cNvSpPr txBox="1"/>
+                      <wps:spPr>
+                        <a:xfrm>
+                          <a:off x="0" y="0"/>
+                          <a:ext cx="301083" cy="252808"/>
+                        </a:xfrm>
+                        <a:prstGeom prst="rect">
+                          <a:avLst/>
+                        </a:prstGeom>
+                        <a:solidFill>
+                          <a:schemeClr val="lt1"/>
+                        </a:solidFill>
+                        <a:ln w="6350">
+                          <a:noFill/>
+                        </a:ln>
+                      </wps:spPr>
+                      <wps:txbx>
+                        <w:txbxContent>
+                          <w:p>
+                            <w:pPr>
+                              <w:rPr>
+                                <w:b/>
+                                <w:bCs/>
+                                <w:sz w:val="22"/>
+                                <w:szCs w:val="22"/>
+                              </w:rPr>
+                            </w:pPr>
+                            <w:r>
+                              <w:rPr>
+                                <w:b/>
+                                <w:bCs/>
+                                <w:sz w:val="22"/>
+                                <w:szCs w:val="22"/>
+                              </w:rPr>
+                              <w:t>1</w:t>
+                            </w:r>
+                          </w:p>
+                        </w:txbxContent>
+                      </wps:txbx>
+                      <wps:bodyPr rot="0" spcFirstLastPara="0" vertOverflow="overflow" horzOverflow="overflow" vert="horz" wrap="square" lIns="91440" tIns="45720" rIns="91440" bIns="45720" numCol="1" spcCol="0" rtlCol="0" fromWordArt="0" anchor="t" anchorCtr="0" forceAA="0" compatLnSpc="1">
+                        <a:prstTxWarp prst="textNoShape">
+                          <a:avLst/>
+                        </a:prstTxWarp>
+                        <a:noAutofit/>
+                      </wps:bodyPr>
+                    </wps:wsp>
+                  </a:graphicData>
+                </a:graphic>
+              </wp:anchor>
+            </w:drawing>
+          </mc:Choice>
+          <mc:Fallback>
+            <w:pict>
+              <v:shape w14:anchorId="035A4B7E" id="Textfeld 7" o:spid="_x0000_s1027" type="#_x0000_t202" style="position:absolute;margin-left:-33.05pt;margin-top:31pt;width:23.7pt;height:19.9pt;z-index:251665408;visibility:visible;mso-wrap-style:square;mso-wrap-distance-left:9pt;mso-wrap-distance-top:0;mso-wrap-distance-right:9pt;mso-wrap-distance-bottom:0;mso-position-horizontal:absolute;mso-position-horizontal-relative:text;mso-position-vertical:absolute;mso-position-vertical-relative:text;v-text-anchor:top" o:gfxdata="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" fillcolor="white [3201]" stroked="f" strokeweight=".5pt">
+                <v:textbox>
+                  <w:txbxContent>
+                    <w:p>
+                      <w:pPr>
+                        <w:rPr>
+                          <w:b/>
+                          <w:bCs/>
+                          <w:sz w:val="22"/>
+                          <w:szCs w:val="22"/>
+                        </w:rPr>
+                      </w:pPr>
+                      <w:r>
+                        <w:rPr>
+                          <w:b/>
+                          <w:bCs/>
+                          <w:sz w:val="22"/>
+                          <w:szCs w:val="22"/>
+                        </w:rPr>
+                        <w:t>1</w:t>
+                      </w:r>
+                    </w:p>
+                  </w:txbxContent>
+                </v:textbox>
+              </v:shape>
+            </w:pict>
+          </mc:Fallback>
+        </mc:AlternateContent>
+      </w:r>
+    </w:p>
+    <w:p>
+      <w:pPr>
+        <w:tabs>
+          <w:tab w:val="left" w:pos="7452"/>
+        </w:tabs>
+        <w:rPr>
+          <w:rFonts w:ascii="Avengeance Heroic Avenger" w:hAnsi="Avengeance Heroic Avenger"/>
+          <w:sz w:val="32"/>
+          <w:szCs w:val="32"/>
+          <w:u w:val="single"/>
+        </w:rPr>
+      </w:pPr>
+      <w:r>
+        <w:rPr>
+          <w:rFonts w:ascii="Avengeance Heroic Avenger" w:hAnsi="Avengeance Heroic Avenger"/>
+          <w:noProof/>
+          <w:sz w:val="32"/>
+          <w:szCs w:val="32"/>
+          <w:u w:val="single"/>
+        </w:rPr>
+        <mc:AlternateContent>
+          <mc:Choice Requires="wps">
+            <w:drawing>
+              <wp:anchor distT="0" distB="0" distL="114300" distR="114300" simplePos="0" relativeHeight="251662336" behindDoc="0" locked="0" layoutInCell="1" allowOverlap="1" wp14:anchorId="25A33FDC" wp14:editId="543AD49B">
+                <wp:simplePos x="0" y="0"/>
+                <wp:positionH relativeFrom="column">
+                  <wp:posOffset>-244785</wp:posOffset>
+                </wp:positionH>
+                <wp:positionV relativeFrom="paragraph">
+                  <wp:posOffset>375084</wp:posOffset>
+                </wp:positionV>
+                <wp:extent cx="278780" cy="211873"/>
+                <wp:effectExtent l="0" t="19050" r="45085" b="36195"/>
+                <wp:wrapNone/>
+                <wp:docPr id="4" name="Pfeil: nach rechts 4"/>
+                <wp:cNvGraphicFramePr/>
+                <a:graphic xmlns:a="http://schemas.openxmlformats.org/drawingml/2006/main">
+                  <a:graphicData uri="http://schemas.microsoft.com/office/word/2010/wordprocessingShape">
+                    <wps:wsp>
+                      <wps:cNvSpPr/>
+                      <wps:spPr>
+                        <a:xfrm>
+                          <a:off x="0" y="0"/>
+                          <a:ext cx="278780" cy="211873"/>
+                        </a:xfrm>
+                        <a:prstGeom prst="rightArrow">
+                          <a:avLst/>
+                        </a:prstGeom>
+                      </wps:spPr>
+                      <wps:style>
+                        <a:lnRef idx="2">
+                          <a:schemeClr val="dk1">
+                            <a:shade val="50000"/>
+                          </a:schemeClr>
+                        </a:lnRef>
+                        <a:fillRef idx="1">
+                          <a:schemeClr val="dk1"/>
+                        </a:fillRef>
+                        <a:effectRef idx="0">
+                          <a:schemeClr val="dk1"/>
+                        </a:effectRef>
+                        <a:fontRef idx="minor">
+                          <a:schemeClr val="lt1"/>
+                        </a:fontRef>
+                      </wps:style>
+                      <wps:bodyPr rot="0" spcFirstLastPara="0" vertOverflow="overflow" horzOverflow="overflow" vert="horz" wrap="square" lIns="91440" tIns="45720" rIns="91440" bIns="45720" numCol="1" spcCol="0" rtlCol="0" fromWordArt="0" anchor="ctr" anchorCtr="0" forceAA="0" compatLnSpc="1">
+                        <a:prstTxWarp prst="textNoShape">
+                          <a:avLst/>
+                        </a:prstTxWarp>
+                        <a:noAutofit/>
+                      </wps:bodyPr>
+                    </wps:wsp>
+                  </a:graphicData>
+                </a:graphic>
+              </wp:anchor>
+            </w:drawing>
+          </mc:Choice>
+          <mc:Fallback>
+            <w:pict>
+              <v:shape w14:anchorId="342B4447" id="Pfeil: nach rechts 4" o:spid="_x0000_s1026" type="#_x0000_t13" style="position:absolute;margin-left:-19.25pt;margin-top:29.55pt;width:21.95pt;height:16.7pt;z-index:251662336;visibility:visible;mso-wrap-style:square;mso-wrap-distance-left:9pt;mso-wrap-distance-top:0;mso-wrap-distance-right:9pt;mso-wrap-distance-bottom:0;mso-position-horizontal:absolute;mso-position-horizontal-relative:text;mso-position-vertical:absolute;mso-position-vertical-relative:text;v-text-anchor:middle" o:gfxdata="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" adj="13392" fillcolor="black [3200]" strokecolor="black [1600]" strokeweight="1pt"/>
+            </w:pict>
+          </mc:Fallback>
+        </mc:AlternateContent>
+      </w:r>
+      <w:r>
+        <w:rPr>
+          <w:rFonts w:ascii="Avengeance Heroic Avenger" w:hAnsi="Avengeance Heroic Avenger"/>
+          <w:noProof/>
+          <w:sz w:val="32"/>
+          <w:szCs w:val="32"/>
+          <w:u w:val="single"/>
+        </w:rPr>
+        <mc:AlternateContent>
+          <mc:Choice Requires="wps">
+            <w:drawing>
+              <wp:anchor distT="0" distB="0" distL="114300" distR="114300" simplePos="0" relativeHeight="251669504" behindDoc="0" locked="0" layoutInCell="1" allowOverlap="1" wp14:anchorId="3769CBC6" wp14:editId="052FE03D">
+                <wp:simplePos x="0" y="0"/>
+                <wp:positionH relativeFrom="column">
+                  <wp:posOffset>-441619</wp:posOffset>
+                </wp:positionH>
+                <wp:positionV relativeFrom="paragraph">
+                  <wp:posOffset>298807</wp:posOffset>
+                </wp:positionV>
+                <wp:extent cx="234175" cy="267629"/>
+                <wp:effectExtent l="0" t="0" r="0" b="0"/>
+                <wp:wrapNone/>
+                <wp:docPr id="11" name="Textfeld 11"/>
+                <wp:cNvGraphicFramePr/>
+                <a:graphic xmlns:a="http://schemas.openxmlformats.org/drawingml/2006/main">
+                  <a:graphicData uri="http://schemas.microsoft.com/office/word/2010/wordprocessingShape">
+                    <wps:wsp>
+                      <wps:cNvSpPr txBox="1"/>
+                      <wps:spPr>
+                        <a:xfrm>
+                          <a:off x="0" y="0"/>
+                          <a:ext cx="234175" cy="267629"/>
+                        </a:xfrm>
+                        <a:prstGeom prst="rect">
+                          <a:avLst/>
+                        </a:prstGeom>
+                        <a:solidFill>
+                          <a:schemeClr val="lt1"/>
+                        </a:solidFill>
+                        <a:ln w="6350">
+                          <a:noFill/>
+                        </a:ln>
+                      </wps:spPr>
+                      <wps:txbx>
+                        <w:txbxContent>
+                          <w:p>
+                            <w:pPr>
+                              <w:rPr>
+                                <w:b/>
+                                <w:bCs/>
+                                <w:sz w:val="22"/>
+                                <w:szCs w:val="22"/>
+                              </w:rPr>
+                            </w:pPr>
+                            <w:r>
+                              <w:rPr>
+                                <w:b/>
+                                <w:bCs/>
+                                <w:sz w:val="22"/>
+                                <w:szCs w:val="22"/>
+                              </w:rPr>
+                              <w:t>2</w:t>
+                            </w:r>
+                          </w:p>
+                        </w:txbxContent>
+                      </wps:txbx>
+                      <wps:bodyPr rot="0" spcFirstLastPara="0" vertOverflow="overflow" horzOverflow="overflow" vert="horz" wrap="square" lIns="91440" tIns="45720" rIns="91440" bIns="45720" numCol="1" spcCol="0" rtlCol="0" fromWordArt="0" anchor="t" anchorCtr="0" forceAA="0" compatLnSpc="1">
+                        <a:prstTxWarp prst="textNoShape">
+                          <a:avLst/>
+                        </a:prstTxWarp>
+                        <a:noAutofit/>
+                      </wps:bodyPr>
+                    </wps:wsp>
+                  </a:graphicData>
+                </a:graphic>
+                <wp14:sizeRelH relativeFrom="margin">
+                  <wp14:pctWidth>0</wp14:pctWidth>
+                </wp14:sizeRelH>
+                <wp14:sizeRelV relativeFrom="margin">
+                  <wp14:pctHeight>0</wp14:pctHeight>
+                </wp14:sizeRelV>
+              </wp:anchor>
+            </w:drawing>
+          </mc:Choice>
+          <mc:Fallback>
+            <w:pict>
+              <v:shape w14:anchorId="3769CBC6" id="Textfeld 11" o:spid="_x0000_s1028" type="#_x0000_t202" style="position:absolute;margin-left:-34.75pt;margin-top:23.55pt;width:18.45pt;height:21.05pt;z-index:251669504;visibility:visible;mso-wrap-style:square;mso-width-percent:0;mso-height-percent:0;mso-wrap-distance-left:9pt;mso-wrap-distance-top:0;mso-wrap-distance-right:9pt;mso-wrap-distance-bottom:0;mso-position-horizontal:absolute;mso-position-horizontal-relative:text;mso-position-vertical:absolute;mso-position-vertical-relative:text;mso-width-percent:0;mso-height-percent:0;mso-width-relative:margin;mso-height-relative:margin;v-text-anchor:top" o:gfxdata="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" fillcolor="white [3201]" stroked="f" strokeweight=".5pt">
+                <v:textbox>
+                  <w:txbxContent>
+                    <w:p>
+                      <w:pPr>
+                        <w:rPr>
+                          <w:b/>
+                          <w:bCs/>
+                          <w:sz w:val="22"/>
+                          <w:szCs w:val="22"/>
+                        </w:rPr>
+                      </w:pPr>
+                      <w:r>
+                        <w:rPr>
+                          <w:b/>
+                          <w:bCs/>
+                          <w:sz w:val="22"/>
+                          <w:szCs w:val="22"/>
+                        </w:rPr>
+                        <w:t>2</w:t>
+                      </w:r>
+                    </w:p>
+                  </w:txbxContent>
+                </v:textbox>
+              </v:shape>
+            </w:pict>
+          </mc:Fallback>
+        </mc:AlternateContent>
+      </w:r>
+    </w:p>
+    <w:p>
+      <w:pPr>
+        <w:tabs>
+          <w:tab w:val="left" w:pos="7452"/>
+        </w:tabs>
+        <w:rPr>
+          <w:rFonts w:ascii="Avengeance Heroic Avenger" w:hAnsi="Avengeance Heroic Avenger"/>
+          <w:sz w:val="32"/>
+          <w:szCs w:val="32"/>
+          <w:u w:val="single"/>
+        </w:rPr>
+      </w:pPr>
+    </w:p>
+    <w:p>
+      <w:pPr>
+        <w:tabs>
+          <w:tab w:val="left" w:pos="7452"/>
+        </w:tabs>
+        <w:rPr>
+          <w:rFonts w:ascii="Avengeance Heroic Avenger" w:hAnsi="Avengeance Heroic Avenger"/>
+          <w:sz w:val="32"/>
+          <w:szCs w:val="32"/>
+          <w:u w:val="single"/>
+        </w:rPr>
+      </w:pPr>
+      <w:r>
+        <w:rPr>
+          <w:rFonts w:ascii="Avengeance Heroic Avenger" w:hAnsi="Avengeance Heroic Avenger"/>
+          <w:noProof/>
+          <w:sz w:val="32"/>
+          <w:szCs w:val="32"/>
+          <w:u w:val="single"/>
+        </w:rPr>
+        <mc:AlternateContent>
+          <mc:Choice Requires="wps">
+            <w:drawing>
+              <wp:anchor distT="0" distB="0" distL="114300" distR="114300" simplePos="0" relativeHeight="251663360" behindDoc="0" locked="0" layoutInCell="1" allowOverlap="1" wp14:anchorId="21F7489C" wp14:editId="4B13C670">
+                <wp:simplePos x="0" y="0"/>
+                <wp:positionH relativeFrom="column">
+                  <wp:posOffset>1544181</wp:posOffset>
+                </wp:positionH>
+                <wp:positionV relativeFrom="paragraph">
+                  <wp:posOffset>94213</wp:posOffset>
+                </wp:positionV>
+                <wp:extent cx="317392" cy="281399"/>
+                <wp:effectExtent l="17780" t="20320" r="43815" b="24765"/>
+                <wp:wrapNone/>
+                <wp:docPr id="5" name="Pfeil: nach rechts 5"/>
+                <wp:cNvGraphicFramePr/>
+                <a:graphic xmlns:a="http://schemas.openxmlformats.org/drawingml/2006/main">
+                  <a:graphicData uri="http://schemas.microsoft.com/office/word/2010/wordprocessingShape">
+                    <wps:wsp>
+                      <wps:cNvSpPr/>
+                      <wps:spPr>
+                        <a:xfrm rot="16200000">
+                          <a:off x="0" y="0"/>
+                          <a:ext cx="317392" cy="281399"/>
+                        </a:xfrm>
+                        <a:prstGeom prst="rightArrow">
+                          <a:avLst/>
+                        </a:prstGeom>
+                      </wps:spPr>
+                      <wps:style>
+                        <a:lnRef idx="2">
+                          <a:schemeClr val="dk1">
+                            <a:shade val="50000"/>
+                          </a:schemeClr>
+                        </a:lnRef>
+                        <a:fillRef idx="1">
+                          <a:schemeClr val="dk1"/>
+                        </a:fillRef>
+                        <a:effectRef idx="0">
+                          <a:schemeClr val="dk1"/>
+                        </a:effectRef>
+                        <a:fontRef idx="minor">
+                          <a:schemeClr val="lt1"/>
+                        </a:fontRef>
+                      </wps:style>
+                      <wps:bodyPr rot="0" spcFirstLastPara="0" vertOverflow="overflow" horzOverflow="overflow" vert="horz" wrap="square" lIns="91440" tIns="45720" rIns="91440" bIns="45720" numCol="1" spcCol="0" rtlCol="0" fromWordArt="0" anchor="ctr" anchorCtr="0" forceAA="0" compatLnSpc="1">
+                        <a:prstTxWarp prst="textNoShape">
+                          <a:avLst/>
+                        </a:prstTxWarp>
+                        <a:noAutofit/>
+                      </wps:bodyPr>
+                    </wps:wsp>
+                  </a:graphicData>
+                </a:graphic>
+                <wp14:sizeRelH relativeFrom="margin">
+                  <wp14:pctWidth>0</wp14:pctWidth>
+                </wp14:sizeRelH>
+                <wp14:sizeRelV relativeFrom="margin">
+                  <wp14:pctHeight>0</wp14:pctHeight>
+                </wp14:sizeRelV>
+              </wp:anchor>
+            </w:drawing>
+          </mc:Choice>
+          <mc:Fallback>
+            <w:pict>
+              <v:shape w14:anchorId="3036E652" id="Pfeil: nach rechts 5" o:spid="_x0000_s1026" type="#_x0000_t13" style="position:absolute;margin-left:121.6pt;margin-top:7.4pt;width:25pt;height:22.15pt;rotation:-90;z-index:251663360;visibility:visible;mso-wrap-style:square;mso-width-percent:0;mso-height-percent:0;mso-wrap-distance-left:9pt;mso-wrap-distance-top:0;mso-wrap-distance-right:9pt;mso-wrap-distance-bottom:0;mso-position-horizontal:absolute;mso-position-horizontal-relative:text;mso-position-vertical:absolute;mso-position-vertical-relative:text;mso-width-percent:0;mso-height-percent:0;mso-width-relative:margin;mso-height-relative:margin;v-text-anchor:middle" o:gfxdata="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" adj="12025" fillcolor="black [3200]" strokecolor="black [1600]" strokeweight="1pt"/>
+            </w:pict>
+          </mc:Fallback>
+        </mc:AlternateContent>
+      </w:r>
+    </w:p>
+    <w:p>
+      <w:pPr>
+        <w:tabs>
+          <w:tab w:val="left" w:pos="7452"/>
+        </w:tabs>
+        <w:rPr>
+          <w:rFonts w:ascii="Avengeance Heroic Avenger" w:hAnsi="Avengeance Heroic Avenger"/>
+          <w:sz w:val="32"/>
+          <w:szCs w:val="32"/>
+          <w:u w:val="single"/>
+        </w:rPr>
+      </w:pPr>
+      <w:r>
+        <w:rPr>
+          <w:rFonts w:ascii="Avengeance Heroic Avenger" w:hAnsi="Avengeance Heroic Avenger"/>
+          <w:noProof/>
+          <w:sz w:val="32"/>
+          <w:szCs w:val="32"/>
+          <w:u w:val="single"/>
+        </w:rPr>
+        <mc:AlternateContent>
+          <mc:Choice Requires="wps">
+            <w:drawing>
+              <wp:anchor distT="0" distB="0" distL="114300" distR="114300" simplePos="0" relativeHeight="251667456" behindDoc="0" locked="0" layoutInCell="1" allowOverlap="1" wp14:anchorId="1FFC644E" wp14:editId="50D8CC31">
+                <wp:simplePos x="0" y="0"/>
+                <wp:positionH relativeFrom="column">
+                  <wp:posOffset>1594067</wp:posOffset>
+                </wp:positionH>
+                <wp:positionV relativeFrom="paragraph">
+                  <wp:posOffset>4445</wp:posOffset>
+                </wp:positionV>
+                <wp:extent cx="301083" cy="252808"/>
+                <wp:effectExtent l="0" t="0" r="3810" b="0"/>
+                <wp:wrapNone/>
+                <wp:docPr id="10" name="Textfeld 10"/>
+                <wp:cNvGraphicFramePr/>
+                <a:graphic xmlns:a="http://schemas.openxmlformats.org/drawingml/2006/main">
+                  <a:graphicData uri="http://schemas.microsoft.com/office/word/2010/wordprocessingShape">
+                    <wps:wsp>
+                      <wps:cNvSpPr txBox="1"/>
+                      <wps:spPr>
+                        <a:xfrm>
+                          <a:off x="0" y="0"/>
+                          <a:ext cx="301083" cy="252808"/>
+                        </a:xfrm>
+                        <a:prstGeom prst="rect">
+                          <a:avLst/>
+                        </a:prstGeom>
+                        <a:solidFill>
+                          <a:schemeClr val="lt1"/>
+                        </a:solidFill>
+                        <a:ln w="6350">
+                          <a:noFill/>
+                        </a:ln>
+                      </wps:spPr>
+                      <wps:txbx>
+                        <w:txbxContent>
+                          <w:p>
+                            <w:pPr>
+                              <w:rPr>
+                                <w:b/>
+                                <w:bCs/>
+                                <w:sz w:val="22"/>
+                                <w:szCs w:val="22"/>
+                              </w:rPr>
+                            </w:pPr>
+                            <w:r>
+                              <w:rPr>
+                                <w:b/>
+                                <w:bCs/>
+                                <w:sz w:val="22"/>
+                                <w:szCs w:val="22"/>
+                              </w:rPr>
+                              <w:t>3</w:t>
+                            </w:r>
+                          </w:p>
+                        </w:txbxContent>
+                      </wps:txbx>
+                      <wps:bodyPr rot="0" spcFirstLastPara="0" vertOverflow="overflow" horzOverflow="overflow" vert="horz" wrap="square" lIns="91440" tIns="45720" rIns="91440" bIns="45720" numCol="1" spcCol="0" rtlCol="0" fromWordArt="0" anchor="t" anchorCtr="0" forceAA="0" compatLnSpc="1">
+                        <a:prstTxWarp prst="textNoShape">
+                          <a:avLst/>
+                        </a:prstTxWarp>
+                        <a:noAutofit/>
+                      </wps:bodyPr>
+                    </wps:wsp>
+                  </a:graphicData>
+                </a:graphic>
+              </wp:anchor>
+            </w:drawing>
+          </mc:Choice>
+          <mc:Fallback>
+            <w:pict>
+              <v:shape w14:anchorId="1FFC644E" id="Textfeld 10" o:spid="_x0000_s1029" type="#_x0000_t202" style="position:absolute;margin-left:125.5pt;margin-top:.35pt;width:23.7pt;height:19.9pt;z-index:251667456;visibility:visible;mso-wrap-style:square;mso-wrap-distance-left:9pt;mso-wrap-distance-top:0;mso-wrap-distance-right:9pt;mso-wrap-distance-bottom:0;mso-position-horizontal:absolute;mso-position-horizontal-relative:text;mso-position-vertical:absolute;mso-position-vertical-relative:text;v-text-anchor:top" o:gfxdata="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" fillcolor="white [3201]" stroked="f" strokeweight=".5pt">
+                <v:textbox>
+                  <w:txbxContent>
+                    <w:p>
+                      <w:pPr>
+                        <w:rPr>
+                          <w:b/>
+                          <w:bCs/>
+                          <w:sz w:val="22"/>
+                          <w:szCs w:val="22"/>
+                        </w:rPr>
+                      </w:pPr>
+                      <w:r>
+                        <w:rPr>
+                          <w:b/>
+                          <w:bCs/>
+                          <w:sz w:val="22"/>
+                          <w:szCs w:val="22"/>
+                        </w:rPr>
+                        <w:t>3</w:t>
+                      </w:r>
+                    </w:p>
+                  </w:txbxContent>
+                </v:textbox>
+              </v:shape>
+            </w:pict>
+          </mc:Fallback>
+        </mc:AlternateContent>
+      </w:r>
+    </w:p>
+    <w:p>
+      <w:pPr>
+        <w:tabs>
+          <w:tab w:val="left" w:pos="7452"/>
+        </w:tabs>
+        <w:rPr>
+          <w:rFonts w:ascii="Avengeance Heroic Avenger" w:hAnsi="Avengeance Heroic Avenger"/>
+          <w:sz w:val="32"/>
+          <w:szCs w:val="32"/>
+          <w:u w:val="single"/>
+        </w:rPr>
+      </w:pPr>
+    </w:p>
+    <w:p>
+      <w:pPr>
+        <w:tabs>
+          <w:tab w:val="left" w:pos="7452"/>
+        </w:tabs>
+        <w:rPr>
+          <w:rFonts w:ascii="Avengeance Heroic Avenger" w:hAnsi="Avengeance Heroic Avenger"/>
+          <w:sz w:val="32"/>
+          <w:szCs w:val="32"/>
+          <w:u w:val="single"/>
+        </w:rPr>
+      </w:pPr>
+    </w:p>
+    <w:p>
+      <w:pPr>
+        <w:tabs>
+          <w:tab w:val="left" w:pos="7452"/>
+        </w:tabs>
+        <w:rPr>
+          <w:rFonts w:ascii="Arial" w:hAnsi="Arial" w:cs="Arial"/>
+          <w:sz w:val="24"/>
+          <w:szCs w:val="24"/>
+        </w:rPr>
+      </w:pPr>
+      <w:r>
+        <w:rPr>
+          <w:rFonts w:ascii="Arial" w:hAnsi="Arial" w:cs="Arial"/>
+          <w:sz w:val="24"/>
+          <w:szCs w:val="24"/>
+        </w:rPr>
+        <w:t>1: Geben sie ihre Start Station ein.</w:t>
+      </w:r>
+    </w:p>
+    <w:p>
+      <w:pPr>
+        <w:tabs>
+          <w:tab w:val="left" w:pos="7452"/>
+        </w:tabs>
+        <w:rPr>
+          <w:rFonts w:ascii="Arial" w:hAnsi="Arial" w:cs="Arial"/>
+          <w:sz w:val="24"/>
+          <w:szCs w:val="24"/>
+        </w:rPr>
+      </w:pPr>
+      <w:r>
+        <w:rPr>
+          <w:rFonts w:ascii="Arial" w:hAnsi="Arial" w:cs="Arial"/>
+          <w:sz w:val="24"/>
+          <w:szCs w:val="24"/>
+        </w:rPr>
+        <w:t>2: Geben sie Ihre Ziel Station ein.</w:t>
+      </w:r>
+    </w:p>
+    <w:p>
+      <w:pPr>
+        <w:tabs>
+          <w:tab w:val="left" w:pos="7452"/>
+        </w:tabs>
+        <w:rPr>
+          <w:rFonts w:ascii="Arial" w:hAnsi="Arial" w:cs="Arial"/>
+          <w:sz w:val="24"/>
+          <w:szCs w:val="24"/>
+        </w:rPr>
+      </w:pPr>
+      <w:r>
+        <w:rPr>
+          <w:rFonts w:ascii="Arial" w:hAnsi="Arial" w:cs="Arial"/>
+          <w:sz w:val="24"/>
+          <w:szCs w:val="24"/>
+        </w:rPr>
+        <w:t xml:space="preserve">   (Sie können auch eine Stad eingeben und dann, ihre Stationen auswählen.)</w:t>
+      </w:r>
+    </w:p>
+    <w:p>
+      <w:pPr>
+        <w:tabs>
+          <w:tab w:val="left" w:pos="7452"/>
+        </w:tabs>
+        <w:rPr>
+          <w:rFonts w:ascii="Arial" w:hAnsi="Arial" w:cs="Arial"/>
+          <w:sz w:val="24"/>
+          <w:szCs w:val="24"/>
+        </w:rPr>
+      </w:pPr>
+      <w:r>
+        <w:rPr>
+          <w:rFonts w:ascii="Arial" w:hAnsi="Arial" w:cs="Arial"/>
+          <w:sz w:val="24"/>
+          <w:szCs w:val="24"/>
+        </w:rPr>
+        <w:t>3: Drücken sie auf Suchen und dann gehen sie auf Resultate.</w:t>
+      </w:r>
+    </w:p>
+    <w:p>
+      <w:pPr>
+        <w:tabs>
+          <w:tab w:val="left" w:pos="7452"/>
+        </w:tabs>
+        <w:rPr>
+          <w:rFonts w:ascii="Arial" w:hAnsi="Arial" w:cs="Arial"/>
+          <w:sz w:val="24"/>
+          <w:szCs w:val="24"/>
+        </w:rPr>
+      </w:pPr>
+    </w:p>
+    <w:p>
+      <w:pPr>
+        <w:tabs>
+          <w:tab w:val="left" w:pos="7452"/>
+        </w:tabs>
+        <w:rPr>
+          <w:rFonts w:ascii="Arial" w:hAnsi="Arial" w:cs="Arial"/>
+          <w:sz w:val="24"/>
+          <w:szCs w:val="24"/>
+        </w:rPr>
+      </w:pPr>
+      <w:r>
+        <w:rPr>
+          <w:rFonts w:ascii="Arial" w:hAnsi="Arial" w:cs="Arial"/>
+          <w:sz w:val="24"/>
+          <w:szCs w:val="24"/>
+        </w:rPr>
+        <w:t xml:space="preserve">Im Oberen finden sie </w:t>
+      </w:r>
+      <w:r>
+        <w:rPr>
+          <w:rFonts w:ascii="Arial" w:hAnsi="Arial" w:cs="Arial"/>
+          <w:sz w:val="24"/>
+          <w:szCs w:val="24"/>
+        </w:rPr>
+        <w:t>ihre Gewünschte Verbindung mit 4 Optionen und im Unteren sind Verbindungen, die von ihrer Start Station möglich sind. Wenn sie ein neues Ziel haben gehen sie einfach wieder auf Suchen und Schreiben sie ihr alles neu.</w:t>
+      </w:r>
+    </w:p>
+    <w:p>
+      <w:pPr>
+        <w:tabs>
+          <w:tab w:val="left" w:pos="7452"/>
+        </w:tabs>
+        <w:rPr>
+          <w:rFonts w:ascii="Avengeance Heroic Avenger" w:hAnsi="Avengeance Heroic Avenger"/>
+          <w:sz w:val="32"/>
+          <w:szCs w:val="32"/>
+          <w:u w:val="single"/>
+        </w:rPr>
+      </w:pPr>
+    </w:p>
+    <w:p>
+      <w:pPr>
+        <w:tabs>
+          <w:tab w:val="left" w:pos="7452"/>
+        </w:tabs>
+        <w:rPr>
+          <w:rFonts w:ascii="Avengeance Heroic Avenger" w:hAnsi="Avengeance Heroic Avenger"/>
+          <w:sz w:val="32"/>
+          <w:szCs w:val="32"/>
+          <w:u w:val="single"/>
+        </w:rPr>
+      </w:pPr>
+    </w:p>
+    <w:p>
+      <w:pPr>
+        <w:tabs>
+          <w:tab w:val="left" w:pos="7452"/>
+        </w:tabs>
+        <w:rPr>
+          <w:rFonts w:ascii="Avengeance Heroic Avenger" w:hAnsi="Avengeance Heroic Avenger"/>
+          <w:sz w:val="36"/>
+          <w:szCs w:val="36"/>
+          <w:u w:val="single"/>
+        </w:rPr>
+      </w:pPr>
+      <w:r>
+        <w:rPr>
+          <w:rFonts w:ascii="Avengeance Heroic Avenger" w:hAnsi="Avengeance Heroic Avenger"/>
+          <w:sz w:val="36"/>
+          <w:szCs w:val="36"/>
+          <w:u w:val="single"/>
         </w:rPr>
         <w:lastRenderedPageBreak/>
-        <w:t>Programmierrichtlinien</w:t>
-      </w:r>
-      <w:proofErr w:type="spellEnd"/>
-    </w:p>
-    <w:p>
-      <w:pPr>
-        <w:tabs>
-          <w:tab w:val="left" w:pos="7452"/>
-        </w:tabs>
-        <w:rPr>
-          <w:rFonts w:ascii="Avengeance Heroic Avenger" w:hAnsi="Avengeance Heroic Avenger"/>
+        <w:t xml:space="preserve">Analyse &amp; </w:t>
+      </w:r>
+      <w:r>
+        <w:rPr>
+          <w:rFonts w:ascii="Avengeance Heroic Avenger" w:hAnsi="Avengeance Heroic Avenger"/>
+          <w:sz w:val="36"/>
+          <w:szCs w:val="36"/>
+          <w:u w:val="single"/>
+        </w:rPr>
+        <w:t>Design</w:t>
+      </w:r>
+    </w:p>
+    <w:p>
+      <w:pPr>
+        <w:tabs>
+          <w:tab w:val="left" w:pos="7452"/>
+        </w:tabs>
+        <w:rPr>
+          <w:rFonts w:ascii="Arial" w:hAnsi="Arial" w:cs="Arial"/>
+          <w:sz w:val="24"/>
+          <w:szCs w:val="24"/>
+        </w:rPr>
+      </w:pPr>
+    </w:p>
+    <w:p>
+      <w:pPr>
+        <w:tabs>
+          <w:tab w:val="left" w:pos="7452"/>
+        </w:tabs>
+        <w:rPr>
+          <w:rFonts w:ascii="Arial" w:hAnsi="Arial" w:cs="Arial"/>
+          <w:sz w:val="24"/>
+          <w:szCs w:val="24"/>
+        </w:rPr>
+      </w:pPr>
+      <w:r>
+        <w:rPr>
+          <w:rFonts w:ascii="Arial" w:hAnsi="Arial" w:cs="Arial"/>
+          <w:sz w:val="24"/>
+          <w:szCs w:val="24"/>
+        </w:rPr>
+        <w:t xml:space="preserve">Hier sehen sie einige Diagramme, die ihnen ein besseres Bild verschlafen sollen. </w:t>
+      </w:r>
+    </w:p>
+    <w:p>
+      <w:pPr>
+        <w:tabs>
+          <w:tab w:val="left" w:pos="7452"/>
+        </w:tabs>
+        <w:rPr>
+          <w:rFonts w:ascii="Arial" w:hAnsi="Arial" w:cs="Arial"/>
+          <w:sz w:val="24"/>
+          <w:szCs w:val="24"/>
+        </w:rPr>
+      </w:pPr>
+    </w:p>
+    <w:p>
+      <w:pPr>
+        <w:tabs>
+          <w:tab w:val="left" w:pos="7452"/>
+        </w:tabs>
+        <w:rPr>
+          <w:rFonts w:ascii="Avengeance Heroic Avenger" w:hAnsi="Avengeance Heroic Avenger" w:cs="Arial"/>
+          <w:b/>
+          <w:bCs/>
           <w:sz w:val="28"/>
           <w:szCs w:val="28"/>
-          <w:lang w:val="fr-CH"/>
-        </w:rPr>
-      </w:pPr>
-    </w:p>
-    <w:p>
-      <w:pPr>
-        <w:tabs>
-          <w:tab w:val="left" w:pos="7452"/>
-        </w:tabs>
-        <w:rPr>
-          <w:rFonts w:ascii="Avengeance Heroic Avenger" w:hAnsi="Avengeance Heroic Avenger"/>
-          <w:sz w:val="24"/>
-          <w:szCs w:val="24"/>
-          <w:lang w:val="fr-CH"/>
-        </w:rPr>
-      </w:pPr>
-      <w:proofErr w:type="spellStart"/>
-      <w:r>
-        <w:rPr>
-          <w:rFonts w:ascii="Avengeance Heroic Avenger" w:hAnsi="Avengeance Heroic Avenger"/>
-          <w:sz w:val="24"/>
-          <w:szCs w:val="24"/>
-          <w:lang w:val="fr-CH"/>
-        </w:rPr>
-        <w:t>Naming</w:t>
-      </w:r>
-      <w:proofErr w:type="spellEnd"/>
-      <w:r>
-        <w:rPr>
-          <w:rFonts w:ascii="Avengeance Heroic Avenger" w:hAnsi="Avengeance Heroic Avenger"/>
-          <w:sz w:val="24"/>
-          <w:szCs w:val="24"/>
-          <w:lang w:val="fr-CH"/>
-        </w:rPr>
-        <w:t xml:space="preserve"> Conve</w:t>
-      </w:r>
-      <w:r>
-        <w:rPr>
-          <w:rFonts w:ascii="Avengeance Heroic Avenger" w:hAnsi="Avengeance Heroic Avenger"/>
-          <w:sz w:val="24"/>
-          <w:szCs w:val="24"/>
-          <w:lang w:val="fr-CH"/>
+        </w:rPr>
+      </w:pPr>
+      <w:r>
+        <w:rPr>
+          <w:rFonts w:ascii="Avengeance Heroic Avenger" w:hAnsi="Avengeance Heroic Avenger" w:cs="Arial"/>
+          <w:b/>
+          <w:bCs/>
+          <w:sz w:val="28"/>
+          <w:szCs w:val="28"/>
+        </w:rPr>
+        <w:t>GUI</w:t>
+      </w:r>
+    </w:p>
+    <w:p>
+      <w:pPr>
+        <w:tabs>
+          <w:tab w:val="left" w:pos="7452"/>
+        </w:tabs>
+        <w:rPr>
+          <w:rFonts w:ascii="Avengeance Heroic Avenger" w:hAnsi="Avengeance Heroic Avenger"/>
+          <w:sz w:val="32"/>
+          <w:szCs w:val="32"/>
+          <w:u w:val="single"/>
+        </w:rPr>
+      </w:pPr>
+      <w:r>
+        <w:rPr>
+          <w:noProof/>
+        </w:rPr>
+        <w:drawing>
+          <wp:anchor distT="0" distB="0" distL="114300" distR="114300" simplePos="0" relativeHeight="251659264" behindDoc="1" locked="0" layoutInCell="1" allowOverlap="1" wp14:anchorId="2981CB37" wp14:editId="495CF51B">
+            <wp:simplePos x="0" y="0"/>
+            <wp:positionH relativeFrom="margin">
+              <wp:align>left</wp:align>
+            </wp:positionH>
+            <wp:positionV relativeFrom="paragraph">
+              <wp:posOffset>109374</wp:posOffset>
+            </wp:positionV>
+            <wp:extent cx="5760720" cy="3175000"/>
+            <wp:effectExtent l="0" t="0" r="0" b="6350"/>
+            <wp:wrapNone/>
+            <wp:docPr id="2" name="Grafik 2"/>
+            <wp:cNvGraphicFramePr>
+              <a:graphicFrameLocks xmlns:a="http://schemas.openxmlformats.org/drawingml/2006/main" noChangeAspect="1"/>
+            </wp:cNvGraphicFramePr>
+            <a:graphic xmlns:a="http://schemas.openxmlformats.org/drawingml/2006/main">
+              <a:graphicData uri="http://schemas.openxmlformats.org/drawingml/2006/picture">
+                <pic:pic xmlns:pic="http://schemas.openxmlformats.org/drawingml/2006/picture">
+                  <pic:nvPicPr>
+                    <pic:cNvPr id="1" name=""/>
+                    <pic:cNvPicPr/>
+                  </pic:nvPicPr>
+                  <pic:blipFill>
+                    <a:blip r:embed="rId10">
+                      <a:extLst>
+                        <a:ext uri="{28A0092B-C50C-407E-A947-70E740481C1C}">
+                          <a14:useLocalDpi xmlns:a14="http://schemas.microsoft.com/office/drawing/2010/main" val="0"/>
+                        </a:ext>
+                      </a:extLst>
+                    </a:blip>
+                    <a:stretch>
+                      <a:fillRect/>
+                    </a:stretch>
+                  </pic:blipFill>
+                  <pic:spPr>
+                    <a:xfrm>
+                      <a:off x="0" y="0"/>
+                      <a:ext cx="5760720" cy="3175000"/>
+                    </a:xfrm>
+                    <a:prstGeom prst="rect">
+                      <a:avLst/>
+                    </a:prstGeom>
+                  </pic:spPr>
+                </pic:pic>
+              </a:graphicData>
+            </a:graphic>
+            <wp14:sizeRelH relativeFrom="page">
+              <wp14:pctWidth>0</wp14:pctWidth>
+            </wp14:sizeRelH>
+            <wp14:sizeRelV relativeFrom="page">
+              <wp14:pctHeight>0</wp14:pctHeight>
+            </wp14:sizeRelV>
+          </wp:anchor>
+        </w:drawing>
+      </w:r>
+    </w:p>
+    <w:p>
+      <w:pPr>
+        <w:tabs>
+          <w:tab w:val="left" w:pos="7452"/>
+        </w:tabs>
+        <w:rPr>
+          <w:rFonts w:ascii="Avengeance Heroic Avenger" w:hAnsi="Avengeance Heroic Avenger"/>
+          <w:sz w:val="32"/>
+          <w:szCs w:val="32"/>
+          <w:u w:val="single"/>
+        </w:rPr>
+      </w:pPr>
+    </w:p>
+    <w:p>
+      <w:pPr>
+        <w:tabs>
+          <w:tab w:val="left" w:pos="7452"/>
+        </w:tabs>
+        <w:rPr>
+          <w:rFonts w:ascii="Avengeance Heroic Avenger" w:hAnsi="Avengeance Heroic Avenger"/>
+          <w:sz w:val="32"/>
+          <w:szCs w:val="32"/>
+          <w:u w:val="single"/>
+        </w:rPr>
+      </w:pPr>
+    </w:p>
+    <w:p>
+      <w:pPr>
+        <w:tabs>
+          <w:tab w:val="left" w:pos="7452"/>
+        </w:tabs>
+        <w:rPr>
+          <w:rFonts w:ascii="Avengeance Heroic Avenger" w:hAnsi="Avengeance Heroic Avenger"/>
+          <w:sz w:val="32"/>
+          <w:szCs w:val="32"/>
+          <w:u w:val="single"/>
+        </w:rPr>
+      </w:pPr>
+    </w:p>
+    <w:p>
+      <w:pPr>
+        <w:tabs>
+          <w:tab w:val="left" w:pos="7452"/>
+        </w:tabs>
+        <w:rPr>
+          <w:rFonts w:ascii="Avengeance Heroic Avenger" w:hAnsi="Avengeance Heroic Avenger"/>
+          <w:sz w:val="32"/>
+          <w:szCs w:val="32"/>
+          <w:u w:val="single"/>
+        </w:rPr>
+      </w:pPr>
+    </w:p>
+    <w:p>
+      <w:pPr>
+        <w:tabs>
+          <w:tab w:val="left" w:pos="7452"/>
+        </w:tabs>
+        <w:rPr>
+          <w:rFonts w:ascii="Avengeance Heroic Avenger" w:hAnsi="Avengeance Heroic Avenger"/>
+          <w:sz w:val="32"/>
+          <w:szCs w:val="32"/>
+          <w:u w:val="single"/>
+        </w:rPr>
+      </w:pPr>
+    </w:p>
+    <w:p>
+      <w:pPr>
+        <w:tabs>
+          <w:tab w:val="left" w:pos="7452"/>
+        </w:tabs>
+        <w:rPr>
+          <w:rFonts w:ascii="Avengeance Heroic Avenger" w:hAnsi="Avengeance Heroic Avenger"/>
+          <w:sz w:val="32"/>
+          <w:szCs w:val="32"/>
+          <w:u w:val="single"/>
+        </w:rPr>
+      </w:pPr>
+    </w:p>
+    <w:p>
+      <w:pPr>
+        <w:tabs>
+          <w:tab w:val="left" w:pos="7452"/>
+        </w:tabs>
+        <w:rPr>
+          <w:rFonts w:ascii="Avengeance Heroic Avenger" w:hAnsi="Avengeance Heroic Avenger"/>
+          <w:sz w:val="32"/>
+          <w:szCs w:val="32"/>
+          <w:u w:val="single"/>
+        </w:rPr>
+      </w:pPr>
+      <w:r>
+        <w:rPr>
+          <w:rFonts w:ascii="Avengeance Heroic Avenger" w:hAnsi="Avengeance Heroic Avenger"/>
+          <w:noProof/>
+          <w:sz w:val="32"/>
+          <w:szCs w:val="32"/>
+          <w:u w:val="single"/>
+        </w:rPr>
+        <mc:AlternateContent>
+          <mc:Choice Requires="wps">
+            <w:drawing>
+              <wp:anchor distT="0" distB="0" distL="114300" distR="114300" simplePos="0" relativeHeight="251676672" behindDoc="0" locked="0" layoutInCell="1" allowOverlap="1" wp14:anchorId="4A80AA61" wp14:editId="6D171C6A">
+                <wp:simplePos x="0" y="0"/>
+                <wp:positionH relativeFrom="column">
+                  <wp:posOffset>4731106</wp:posOffset>
+                </wp:positionH>
+                <wp:positionV relativeFrom="paragraph">
+                  <wp:posOffset>14930</wp:posOffset>
+                </wp:positionV>
+                <wp:extent cx="891540" cy="267444"/>
+                <wp:effectExtent l="0" t="0" r="3810" b="0"/>
+                <wp:wrapNone/>
+                <wp:docPr id="16" name="Rechteck 16"/>
+                <wp:cNvGraphicFramePr/>
+                <a:graphic xmlns:a="http://schemas.openxmlformats.org/drawingml/2006/main">
+                  <a:graphicData uri="http://schemas.microsoft.com/office/word/2010/wordprocessingShape">
+                    <wps:wsp>
+                      <wps:cNvSpPr/>
+                      <wps:spPr>
+                        <a:xfrm flipV="1">
+                          <a:off x="0" y="0"/>
+                          <a:ext cx="891540" cy="267444"/>
+                        </a:xfrm>
+                        <a:prstGeom prst="rect">
+                          <a:avLst/>
+                        </a:prstGeom>
+                        <a:ln>
+                          <a:noFill/>
+                        </a:ln>
+                      </wps:spPr>
+                      <wps:style>
+                        <a:lnRef idx="2">
+                          <a:schemeClr val="accent6"/>
+                        </a:lnRef>
+                        <a:fillRef idx="1">
+                          <a:schemeClr val="lt1"/>
+                        </a:fillRef>
+                        <a:effectRef idx="0">
+                          <a:schemeClr val="accent6"/>
+                        </a:effectRef>
+                        <a:fontRef idx="minor">
+                          <a:schemeClr val="dk1"/>
+                        </a:fontRef>
+                      </wps:style>
+                      <wps:bodyPr rot="0" spcFirstLastPara="0" vertOverflow="overflow" horzOverflow="overflow" vert="horz" wrap="square" lIns="91440" tIns="45720" rIns="91440" bIns="45720" numCol="1" spcCol="0" rtlCol="0" fromWordArt="0" anchor="ctr" anchorCtr="0" forceAA="0" compatLnSpc="1">
+                        <a:prstTxWarp prst="textNoShape">
+                          <a:avLst/>
+                        </a:prstTxWarp>
+                        <a:noAutofit/>
+                      </wps:bodyPr>
+                    </wps:wsp>
+                  </a:graphicData>
+                </a:graphic>
+                <wp14:sizeRelV relativeFrom="margin">
+                  <wp14:pctHeight>0</wp14:pctHeight>
+                </wp14:sizeRelV>
+              </wp:anchor>
+            </w:drawing>
+          </mc:Choice>
+          <mc:Fallback>
+            <w:pict>
+              <v:rect w14:anchorId="4F008108" id="Rechteck 16" o:spid="_x0000_s1026" style="position:absolute;margin-left:372.55pt;margin-top:1.2pt;width:70.2pt;height:21.05pt;flip:y;z-index:251676672;visibility:visible;mso-wrap-style:square;mso-height-percent:0;mso-wrap-distance-left:9pt;mso-wrap-distance-top:0;mso-wrap-distance-right:9pt;mso-wrap-distance-bottom:0;mso-position-horizontal:absolute;mso-position-horizontal-relative:text;mso-position-vertical:absolute;mso-position-vertical-relative:text;mso-height-percent:0;mso-height-relative:margin;v-text-anchor:middle" o:gfxdata="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" fillcolor="white [3201]" stroked="f" strokeweight="1pt"/>
+            </w:pict>
+          </mc:Fallback>
+        </mc:AlternateContent>
+      </w:r>
+    </w:p>
+    <w:p>
+      <w:pPr>
+        <w:tabs>
+          <w:tab w:val="left" w:pos="7452"/>
+        </w:tabs>
+        <w:rPr>
+          <w:rFonts w:ascii="Avengeance Heroic Avenger" w:hAnsi="Avengeance Heroic Avenger"/>
+          <w:sz w:val="32"/>
+          <w:szCs w:val="32"/>
+          <w:u w:val="single"/>
+        </w:rPr>
+      </w:pPr>
+    </w:p>
+    <w:p>
+      <w:pPr>
+        <w:tabs>
+          <w:tab w:val="left" w:pos="7452"/>
+        </w:tabs>
+        <w:rPr>
+          <w:rFonts w:ascii="Avengeance Heroic Avenger" w:hAnsi="Avengeance Heroic Avenger"/>
+          <w:sz w:val="32"/>
+          <w:szCs w:val="32"/>
+          <w:u w:val="single"/>
+        </w:rPr>
+      </w:pPr>
+    </w:p>
+    <w:p>
+      <w:pPr>
+        <w:tabs>
+          <w:tab w:val="left" w:pos="7452"/>
+        </w:tabs>
+        <w:rPr>
+          <w:rFonts w:ascii="Avengeance Heroic Avenger" w:hAnsi="Avengeance Heroic Avenger" w:cs="Arial"/>
+          <w:b/>
+          <w:bCs/>
+          <w:sz w:val="28"/>
+          <w:szCs w:val="28"/>
+        </w:rPr>
+      </w:pPr>
+      <w:bookmarkStart w:id="1" w:name="_Hlk27750844"/>
+      <w:r>
+        <w:rPr>
+          <w:rFonts w:ascii="Avengeance Heroic Avenger" w:hAnsi="Avengeance Heroic Avenger" w:cs="Arial"/>
+          <w:b/>
+          <w:bCs/>
+          <w:sz w:val="28"/>
+          <w:szCs w:val="28"/>
+        </w:rPr>
+        <w:t>USE-Case &amp; Beschreibung</w:t>
+      </w:r>
+    </w:p>
+    <w:bookmarkEnd w:id="1"/>
+    <w:p>
+      <w:pPr>
+        <w:tabs>
+          <w:tab w:val="left" w:pos="7452"/>
+        </w:tabs>
+        <w:rPr>
+          <w:rFonts w:ascii="Avengeance Heroic Avenger" w:hAnsi="Avengeance Heroic Avenger"/>
+          <w:sz w:val="32"/>
+          <w:szCs w:val="32"/>
+          <w:u w:val="single"/>
+        </w:rPr>
+      </w:pPr>
+    </w:p>
+    <w:p>
+      <w:pPr>
+        <w:tabs>
+          <w:tab w:val="left" w:pos="7452"/>
+        </w:tabs>
+        <w:rPr>
+          <w:rFonts w:ascii="Avengeance Heroic Avenger" w:hAnsi="Avengeance Heroic Avenger"/>
+          <w:sz w:val="32"/>
+          <w:szCs w:val="32"/>
+          <w:u w:val="single"/>
+        </w:rPr>
+      </w:pPr>
+      <w:r>
+        <w:rPr>
+          <w:noProof/>
+        </w:rPr>
+        <w:drawing>
+          <wp:anchor distT="0" distB="0" distL="114300" distR="114300" simplePos="0" relativeHeight="251677696" behindDoc="1" locked="0" layoutInCell="1" allowOverlap="1" wp14:anchorId="4D336F64" wp14:editId="242FAA29">
+            <wp:simplePos x="0" y="0"/>
+            <wp:positionH relativeFrom="margin">
+              <wp:align>left</wp:align>
+            </wp:positionH>
+            <wp:positionV relativeFrom="paragraph">
+              <wp:posOffset>15387</wp:posOffset>
+            </wp:positionV>
+            <wp:extent cx="5621505" cy="2208627"/>
+            <wp:effectExtent l="0" t="0" r="0" b="1270"/>
+            <wp:wrapNone/>
+            <wp:docPr id="17" name="Grafik 17"/>
+            <wp:cNvGraphicFramePr>
+              <a:graphicFrameLocks xmlns:a="http://schemas.openxmlformats.org/drawingml/2006/main" noChangeAspect="1"/>
+            </wp:cNvGraphicFramePr>
+            <a:graphic xmlns:a="http://schemas.openxmlformats.org/drawingml/2006/main">
+              <a:graphicData uri="http://schemas.openxmlformats.org/drawingml/2006/picture">
+                <pic:pic xmlns:pic="http://schemas.openxmlformats.org/drawingml/2006/picture">
+                  <pic:nvPicPr>
+                    <pic:cNvPr id="1" name=""/>
+                    <pic:cNvPicPr/>
+                  </pic:nvPicPr>
+                  <pic:blipFill>
+                    <a:blip r:embed="rId11">
+                      <a:extLst>
+                        <a:ext uri="{28A0092B-C50C-407E-A947-70E740481C1C}">
+                          <a14:useLocalDpi xmlns:a14="http://schemas.microsoft.com/office/drawing/2010/main" val="0"/>
+                        </a:ext>
+                      </a:extLst>
+                    </a:blip>
+                    <a:stretch>
+                      <a:fillRect/>
+                    </a:stretch>
+                  </pic:blipFill>
+                  <pic:spPr>
+                    <a:xfrm>
+                      <a:off x="0" y="0"/>
+                      <a:ext cx="5621505" cy="2208627"/>
+                    </a:xfrm>
+                    <a:prstGeom prst="rect">
+                      <a:avLst/>
+                    </a:prstGeom>
+                  </pic:spPr>
+                </pic:pic>
+              </a:graphicData>
+            </a:graphic>
+            <wp14:sizeRelH relativeFrom="page">
+              <wp14:pctWidth>0</wp14:pctWidth>
+            </wp14:sizeRelH>
+            <wp14:sizeRelV relativeFrom="page">
+              <wp14:pctHeight>0</wp14:pctHeight>
+            </wp14:sizeRelV>
+          </wp:anchor>
+        </w:drawing>
+      </w:r>
+    </w:p>
+    <w:p>
+      <w:pPr>
+        <w:tabs>
+          <w:tab w:val="left" w:pos="7452"/>
+        </w:tabs>
+        <w:rPr>
+          <w:rFonts w:ascii="Avengeance Heroic Avenger" w:hAnsi="Avengeance Heroic Avenger"/>
+          <w:sz w:val="32"/>
+          <w:szCs w:val="32"/>
+          <w:u w:val="single"/>
+        </w:rPr>
+      </w:pPr>
+    </w:p>
+    <w:p>
+      <w:pPr>
+        <w:tabs>
+          <w:tab w:val="left" w:pos="7452"/>
+        </w:tabs>
+        <w:rPr>
+          <w:rFonts w:ascii="Avengeance Heroic Avenger" w:hAnsi="Avengeance Heroic Avenger"/>
+          <w:sz w:val="32"/>
+          <w:szCs w:val="32"/>
+          <w:u w:val="single"/>
+        </w:rPr>
+      </w:pPr>
+    </w:p>
+    <w:p>
+      <w:pPr>
+        <w:tabs>
+          <w:tab w:val="left" w:pos="7452"/>
+        </w:tabs>
+        <w:rPr>
+          <w:rFonts w:ascii="Avengeance Heroic Avenger" w:hAnsi="Avengeance Heroic Avenger"/>
+          <w:sz w:val="32"/>
+          <w:szCs w:val="32"/>
+          <w:u w:val="single"/>
+        </w:rPr>
+      </w:pPr>
+    </w:p>
+    <w:p>
+      <w:pPr>
+        <w:tabs>
+          <w:tab w:val="left" w:pos="7452"/>
+        </w:tabs>
+        <w:rPr>
+          <w:rFonts w:ascii="Avengeance Heroic Avenger" w:hAnsi="Avengeance Heroic Avenger"/>
+          <w:sz w:val="32"/>
+          <w:szCs w:val="32"/>
+          <w:u w:val="single"/>
+        </w:rPr>
+      </w:pPr>
+    </w:p>
+    <w:p>
+      <w:pPr>
+        <w:tabs>
+          <w:tab w:val="left" w:pos="7452"/>
+        </w:tabs>
+        <w:rPr>
+          <w:rFonts w:ascii="Avengeance Heroic Avenger" w:hAnsi="Avengeance Heroic Avenger"/>
+          <w:sz w:val="32"/>
+          <w:szCs w:val="32"/>
+          <w:u w:val="single"/>
+        </w:rPr>
+      </w:pPr>
+    </w:p>
+    <w:p>
+      <w:pPr>
+        <w:tabs>
+          <w:tab w:val="left" w:pos="7452"/>
+        </w:tabs>
+        <w:rPr>
+          <w:rFonts w:ascii="Avengeance Heroic Avenger" w:hAnsi="Avengeance Heroic Avenger"/>
+          <w:sz w:val="32"/>
+          <w:szCs w:val="32"/>
+          <w:u w:val="single"/>
+        </w:rPr>
+      </w:pPr>
+    </w:p>
+    <w:p>
+      <w:pPr>
+        <w:tabs>
+          <w:tab w:val="left" w:pos="7452"/>
+        </w:tabs>
+        <w:rPr>
+          <w:rFonts w:ascii="Avengeance Heroic Avenger" w:hAnsi="Avengeance Heroic Avenger"/>
+          <w:sz w:val="32"/>
+          <w:szCs w:val="32"/>
+          <w:u w:val="single"/>
+        </w:rPr>
+      </w:pPr>
+      <w:r>
+        <w:rPr>
+          <w:noProof/>
+        </w:rPr>
+        <w:lastRenderedPageBreak/>
+        <w:drawing>
+          <wp:anchor distT="0" distB="0" distL="114300" distR="114300" simplePos="0" relativeHeight="251678720" behindDoc="1" locked="0" layoutInCell="1" allowOverlap="1" wp14:anchorId="1D095D0B" wp14:editId="2178BF34">
+            <wp:simplePos x="0" y="0"/>
+            <wp:positionH relativeFrom="margin">
+              <wp:align>right</wp:align>
+            </wp:positionH>
+            <wp:positionV relativeFrom="paragraph">
+              <wp:posOffset>112541</wp:posOffset>
+            </wp:positionV>
+            <wp:extent cx="5760720" cy="2534285"/>
+            <wp:effectExtent l="0" t="0" r="0" b="0"/>
+            <wp:wrapNone/>
+            <wp:docPr id="18" name="Grafik 18"/>
+            <wp:cNvGraphicFramePr>
+              <a:graphicFrameLocks xmlns:a="http://schemas.openxmlformats.org/drawingml/2006/main" noChangeAspect="1"/>
+            </wp:cNvGraphicFramePr>
+            <a:graphic xmlns:a="http://schemas.openxmlformats.org/drawingml/2006/main">
+              <a:graphicData uri="http://schemas.openxmlformats.org/drawingml/2006/picture">
+                <pic:pic xmlns:pic="http://schemas.openxmlformats.org/drawingml/2006/picture">
+                  <pic:nvPicPr>
+                    <pic:cNvPr id="1" name=""/>
+                    <pic:cNvPicPr/>
+                  </pic:nvPicPr>
+                  <pic:blipFill>
+                    <a:blip r:embed="rId12">
+                      <a:extLst>
+                        <a:ext uri="{28A0092B-C50C-407E-A947-70E740481C1C}">
+                          <a14:useLocalDpi xmlns:a14="http://schemas.microsoft.com/office/drawing/2010/main" val="0"/>
+                        </a:ext>
+                      </a:extLst>
+                    </a:blip>
+                    <a:stretch>
+                      <a:fillRect/>
+                    </a:stretch>
+                  </pic:blipFill>
+                  <pic:spPr>
+                    <a:xfrm>
+                      <a:off x="0" y="0"/>
+                      <a:ext cx="5760720" cy="2534285"/>
+                    </a:xfrm>
+                    <a:prstGeom prst="rect">
+                      <a:avLst/>
+                    </a:prstGeom>
+                  </pic:spPr>
+                </pic:pic>
+              </a:graphicData>
+            </a:graphic>
+            <wp14:sizeRelH relativeFrom="page">
+              <wp14:pctWidth>0</wp14:pctWidth>
+            </wp14:sizeRelH>
+            <wp14:sizeRelV relativeFrom="page">
+              <wp14:pctHeight>0</wp14:pctHeight>
+            </wp14:sizeRelV>
+          </wp:anchor>
+        </w:drawing>
+      </w:r>
+    </w:p>
+    <w:p>
+      <w:pPr>
+        <w:tabs>
+          <w:tab w:val="left" w:pos="7452"/>
+        </w:tabs>
+        <w:rPr>
+          <w:rFonts w:ascii="Avengeance Heroic Avenger" w:hAnsi="Avengeance Heroic Avenger"/>
+          <w:sz w:val="32"/>
+          <w:szCs w:val="32"/>
+          <w:u w:val="single"/>
+        </w:rPr>
+      </w:pPr>
+    </w:p>
+    <w:p>
+      <w:pPr>
+        <w:tabs>
+          <w:tab w:val="left" w:pos="7452"/>
+        </w:tabs>
+        <w:rPr>
+          <w:rFonts w:ascii="Avengeance Heroic Avenger" w:hAnsi="Avengeance Heroic Avenger"/>
+          <w:sz w:val="32"/>
+          <w:szCs w:val="32"/>
+          <w:u w:val="single"/>
+        </w:rPr>
+      </w:pPr>
+    </w:p>
+    <w:p>
+      <w:pPr>
+        <w:tabs>
+          <w:tab w:val="left" w:pos="7452"/>
+        </w:tabs>
+        <w:rPr>
+          <w:rFonts w:ascii="Avengeance Heroic Avenger" w:hAnsi="Avengeance Heroic Avenger"/>
+          <w:sz w:val="32"/>
+          <w:szCs w:val="32"/>
+          <w:u w:val="single"/>
+        </w:rPr>
+      </w:pPr>
+    </w:p>
+    <w:p>
+      <w:pPr>
+        <w:tabs>
+          <w:tab w:val="left" w:pos="7452"/>
+        </w:tabs>
+        <w:rPr>
+          <w:rFonts w:ascii="Avengeance Heroic Avenger" w:hAnsi="Avengeance Heroic Avenger"/>
+          <w:sz w:val="32"/>
+          <w:szCs w:val="32"/>
+          <w:u w:val="single"/>
+        </w:rPr>
+      </w:pPr>
+    </w:p>
+    <w:p>
+      <w:pPr>
+        <w:tabs>
+          <w:tab w:val="left" w:pos="7452"/>
+        </w:tabs>
+        <w:rPr>
+          <w:rFonts w:ascii="Avengeance Heroic Avenger" w:hAnsi="Avengeance Heroic Avenger"/>
+          <w:sz w:val="32"/>
+          <w:szCs w:val="32"/>
+          <w:u w:val="single"/>
+        </w:rPr>
+      </w:pPr>
+    </w:p>
+    <w:p>
+      <w:pPr>
+        <w:tabs>
+          <w:tab w:val="left" w:pos="7452"/>
+        </w:tabs>
+        <w:rPr>
+          <w:rFonts w:ascii="Avengeance Heroic Avenger" w:hAnsi="Avengeance Heroic Avenger"/>
+          <w:sz w:val="32"/>
+          <w:szCs w:val="32"/>
+          <w:u w:val="single"/>
+        </w:rPr>
+      </w:pPr>
+    </w:p>
+    <w:p>
+      <w:pPr>
+        <w:tabs>
+          <w:tab w:val="left" w:pos="7452"/>
+        </w:tabs>
+        <w:rPr>
+          <w:rFonts w:ascii="Avengeance Heroic Avenger" w:hAnsi="Avengeance Heroic Avenger"/>
+          <w:sz w:val="32"/>
+          <w:szCs w:val="32"/>
+          <w:u w:val="single"/>
+        </w:rPr>
+      </w:pPr>
+    </w:p>
+    <w:p>
+      <w:pPr>
+        <w:tabs>
+          <w:tab w:val="left" w:pos="7452"/>
+        </w:tabs>
+        <w:rPr>
+          <w:rFonts w:ascii="Avengeance Heroic Avenger" w:hAnsi="Avengeance Heroic Avenger"/>
+          <w:sz w:val="32"/>
+          <w:szCs w:val="32"/>
+          <w:u w:val="single"/>
+        </w:rPr>
+      </w:pPr>
+      <w:r>
+        <w:rPr>
+          <w:noProof/>
+        </w:rPr>
+        <w:drawing>
+          <wp:anchor distT="0" distB="0" distL="114300" distR="114300" simplePos="0" relativeHeight="251679744" behindDoc="1" locked="0" layoutInCell="1" allowOverlap="1" wp14:anchorId="05C0777F" wp14:editId="5C228D8B">
+            <wp:simplePos x="0" y="0"/>
+            <wp:positionH relativeFrom="margin">
+              <wp:align>left</wp:align>
+            </wp:positionH>
+            <wp:positionV relativeFrom="paragraph">
+              <wp:posOffset>46746</wp:posOffset>
+            </wp:positionV>
+            <wp:extent cx="5760720" cy="2278966"/>
+            <wp:effectExtent l="0" t="0" r="0" b="7620"/>
+            <wp:wrapNone/>
+            <wp:docPr id="19" name="Grafik 19"/>
+            <wp:cNvGraphicFramePr>
+              <a:graphicFrameLocks xmlns:a="http://schemas.openxmlformats.org/drawingml/2006/main" noChangeAspect="1"/>
+            </wp:cNvGraphicFramePr>
+            <a:graphic xmlns:a="http://schemas.openxmlformats.org/drawingml/2006/main">
+              <a:graphicData uri="http://schemas.openxmlformats.org/drawingml/2006/picture">
+                <pic:pic xmlns:pic="http://schemas.openxmlformats.org/drawingml/2006/picture">
+                  <pic:nvPicPr>
+                    <pic:cNvPr id="1" name=""/>
+                    <pic:cNvPicPr/>
+                  </pic:nvPicPr>
+                  <pic:blipFill>
+                    <a:blip r:embed="rId13">
+                      <a:extLst>
+                        <a:ext uri="{28A0092B-C50C-407E-A947-70E740481C1C}">
+                          <a14:useLocalDpi xmlns:a14="http://schemas.microsoft.com/office/drawing/2010/main" val="0"/>
+                        </a:ext>
+                      </a:extLst>
+                    </a:blip>
+                    <a:stretch>
+                      <a:fillRect/>
+                    </a:stretch>
+                  </pic:blipFill>
+                  <pic:spPr>
+                    <a:xfrm>
+                      <a:off x="0" y="0"/>
+                      <a:ext cx="5760720" cy="2278966"/>
+                    </a:xfrm>
+                    <a:prstGeom prst="rect">
+                      <a:avLst/>
+                    </a:prstGeom>
+                  </pic:spPr>
+                </pic:pic>
+              </a:graphicData>
+            </a:graphic>
+            <wp14:sizeRelH relativeFrom="page">
+              <wp14:pctWidth>0</wp14:pctWidth>
+            </wp14:sizeRelH>
+            <wp14:sizeRelV relativeFrom="page">
+              <wp14:pctHeight>0</wp14:pctHeight>
+            </wp14:sizeRelV>
+          </wp:anchor>
+        </w:drawing>
+      </w:r>
+    </w:p>
+    <w:p>
+      <w:pPr>
+        <w:tabs>
+          <w:tab w:val="left" w:pos="7452"/>
+        </w:tabs>
+        <w:rPr>
+          <w:rFonts w:ascii="Avengeance Heroic Avenger" w:hAnsi="Avengeance Heroic Avenger"/>
+          <w:sz w:val="32"/>
+          <w:szCs w:val="32"/>
+          <w:u w:val="single"/>
+        </w:rPr>
+      </w:pPr>
+    </w:p>
+    <w:p>
+      <w:pPr>
+        <w:tabs>
+          <w:tab w:val="left" w:pos="7452"/>
+        </w:tabs>
+        <w:rPr>
+          <w:rFonts w:ascii="Avengeance Heroic Avenger" w:hAnsi="Avengeance Heroic Avenger"/>
+          <w:sz w:val="32"/>
+          <w:szCs w:val="32"/>
+          <w:u w:val="single"/>
+        </w:rPr>
+      </w:pPr>
+    </w:p>
+    <w:p>
+      <w:pPr>
+        <w:tabs>
+          <w:tab w:val="left" w:pos="7452"/>
+        </w:tabs>
+        <w:rPr>
+          <w:rFonts w:ascii="Avengeance Heroic Avenger" w:hAnsi="Avengeance Heroic Avenger"/>
+          <w:sz w:val="32"/>
+          <w:szCs w:val="32"/>
+          <w:u w:val="single"/>
+        </w:rPr>
+      </w:pPr>
+    </w:p>
+    <w:p>
+      <w:pPr>
+        <w:tabs>
+          <w:tab w:val="left" w:pos="7452"/>
+        </w:tabs>
+        <w:rPr>
+          <w:rFonts w:ascii="Avengeance Heroic Avenger" w:hAnsi="Avengeance Heroic Avenger"/>
+          <w:sz w:val="32"/>
+          <w:szCs w:val="32"/>
+          <w:u w:val="single"/>
+        </w:rPr>
+      </w:pPr>
+    </w:p>
+    <w:p>
+      <w:pPr>
+        <w:tabs>
+          <w:tab w:val="left" w:pos="7452"/>
+        </w:tabs>
+        <w:rPr>
+          <w:rFonts w:ascii="Avengeance Heroic Avenger" w:hAnsi="Avengeance Heroic Avenger"/>
+          <w:sz w:val="32"/>
+          <w:szCs w:val="32"/>
+          <w:u w:val="single"/>
+        </w:rPr>
+      </w:pPr>
+    </w:p>
+    <w:p>
+      <w:pPr>
+        <w:tabs>
+          <w:tab w:val="left" w:pos="7452"/>
+        </w:tabs>
+        <w:rPr>
+          <w:rFonts w:ascii="Avengeance Heroic Avenger" w:hAnsi="Avengeance Heroic Avenger"/>
+          <w:sz w:val="32"/>
+          <w:szCs w:val="32"/>
+          <w:u w:val="single"/>
+        </w:rPr>
+      </w:pPr>
+    </w:p>
+    <w:p>
+      <w:pPr>
+        <w:tabs>
+          <w:tab w:val="left" w:pos="7452"/>
+        </w:tabs>
+        <w:rPr>
+          <w:rFonts w:ascii="Avengeance Heroic Avenger" w:hAnsi="Avengeance Heroic Avenger"/>
+          <w:sz w:val="32"/>
+          <w:szCs w:val="32"/>
+          <w:u w:val="single"/>
+        </w:rPr>
+      </w:pPr>
+      <w:r>
+        <w:rPr>
+          <w:rFonts w:ascii="Avengeance Heroic Avenger" w:hAnsi="Avengeance Heroic Avenger" w:cs="Arial"/>
+          <w:b/>
+          <w:bCs/>
+          <w:sz w:val="28"/>
+          <w:szCs w:val="28"/>
+        </w:rPr>
+        <w:t>Aktivitäten Diagramm</w:t>
+      </w:r>
+    </w:p>
+    <w:p>
+      <w:pPr>
+        <w:tabs>
+          <w:tab w:val="left" w:pos="7452"/>
+        </w:tabs>
+        <w:rPr>
+          <w:rFonts w:ascii="Avengeance Heroic Avenger" w:hAnsi="Avengeance Heroic Avenger"/>
+          <w:sz w:val="32"/>
+          <w:szCs w:val="32"/>
+          <w:u w:val="single"/>
+        </w:rPr>
+      </w:pPr>
+    </w:p>
+    <w:p>
+      <w:pPr>
+        <w:tabs>
+          <w:tab w:val="left" w:pos="7452"/>
+        </w:tabs>
+        <w:rPr>
+          <w:rFonts w:ascii="Avengeance Heroic Avenger" w:hAnsi="Avengeance Heroic Avenger"/>
+          <w:sz w:val="32"/>
+          <w:szCs w:val="32"/>
+          <w:u w:val="single"/>
+        </w:rPr>
+      </w:pPr>
+      <w:r>
+        <w:rPr>
+          <w:noProof/>
+        </w:rPr>
+        <w:drawing>
+          <wp:inline distT="0" distB="0" distL="0" distR="0" wp14:anchorId="740C946A" wp14:editId="0FBBE86D">
+            <wp:extent cx="5760720" cy="618979"/>
+            <wp:effectExtent l="0" t="0" r="0" b="0"/>
+            <wp:docPr id="20" name="Grafik 20"/>
+            <wp:cNvGraphicFramePr>
+              <a:graphicFrameLocks xmlns:a="http://schemas.openxmlformats.org/drawingml/2006/main" noChangeAspect="1"/>
+            </wp:cNvGraphicFramePr>
+            <a:graphic xmlns:a="http://schemas.openxmlformats.org/drawingml/2006/main">
+              <a:graphicData uri="http://schemas.openxmlformats.org/drawingml/2006/picture">
+                <pic:pic xmlns:pic="http://schemas.openxmlformats.org/drawingml/2006/picture">
+                  <pic:nvPicPr>
+                    <pic:cNvPr id="1" name=""/>
+                    <pic:cNvPicPr/>
+                  </pic:nvPicPr>
+                  <pic:blipFill>
+                    <a:blip r:embed="rId14"/>
+                    <a:stretch>
+                      <a:fillRect/>
+                    </a:stretch>
+                  </pic:blipFill>
+                  <pic:spPr>
+                    <a:xfrm>
+                      <a:off x="0" y="0"/>
+                      <a:ext cx="5916173" cy="635682"/>
+                    </a:xfrm>
+                    <a:prstGeom prst="rect">
+                      <a:avLst/>
+                    </a:prstGeom>
+                  </pic:spPr>
+                </pic:pic>
+              </a:graphicData>
+            </a:graphic>
+          </wp:inline>
+        </w:drawing>
+      </w:r>
+    </w:p>
+    <w:p>
+      <w:pPr>
+        <w:tabs>
+          <w:tab w:val="left" w:pos="7452"/>
+        </w:tabs>
+        <w:rPr>
+          <w:rFonts w:ascii="Avengeance Heroic Avenger" w:hAnsi="Avengeance Heroic Avenger"/>
+          <w:sz w:val="32"/>
+          <w:szCs w:val="32"/>
+          <w:u w:val="single"/>
+        </w:rPr>
+      </w:pPr>
+    </w:p>
+    <w:p>
+      <w:pPr>
+        <w:tabs>
+          <w:tab w:val="left" w:pos="7452"/>
+        </w:tabs>
+        <w:rPr>
+          <w:rFonts w:ascii="Avengeance Heroic Avenger" w:hAnsi="Avengeance Heroic Avenger"/>
+          <w:sz w:val="24"/>
+          <w:szCs w:val="24"/>
+        </w:rPr>
+      </w:pPr>
+      <w:r>
+        <w:rPr>
+          <w:rFonts w:ascii="Avengeance Heroic Avenger" w:hAnsi="Avengeance Heroic Avenger"/>
+          <w:sz w:val="32"/>
+          <w:szCs w:val="32"/>
+          <w:u w:val="single"/>
+        </w:rPr>
+        <w:t>Installation &amp; Deinstallation</w:t>
+      </w:r>
+    </w:p>
+    <w:p>
+      <w:pPr>
+        <w:tabs>
+          <w:tab w:val="left" w:pos="7452"/>
+        </w:tabs>
+        <w:rPr>
+          <w:rFonts w:ascii="Arial" w:hAnsi="Arial" w:cs="Arial"/>
+          <w:sz w:val="24"/>
+          <w:szCs w:val="24"/>
+        </w:rPr>
+      </w:pPr>
+      <w:r>
+        <w:rPr>
+          <w:rFonts w:ascii="Arial" w:hAnsi="Arial" w:cs="Arial"/>
+          <w:sz w:val="24"/>
+          <w:szCs w:val="24"/>
+        </w:rPr>
+        <w:t>Das habe ich nicht gemacht also kann ich hier nichts richtiges Schreiben.</w:t>
+      </w:r>
+    </w:p>
+    <w:p>
+      <w:pPr>
+        <w:tabs>
+          <w:tab w:val="left" w:pos="7452"/>
+        </w:tabs>
+        <w:rPr>
+          <w:rFonts w:ascii="Arial" w:hAnsi="Arial" w:cs="Arial"/>
+          <w:sz w:val="24"/>
+          <w:szCs w:val="24"/>
+        </w:rPr>
+      </w:pPr>
+    </w:p>
+    <w:p>
+      <w:pPr>
+        <w:tabs>
+          <w:tab w:val="left" w:pos="7452"/>
+        </w:tabs>
+        <w:rPr>
+          <w:rFonts w:ascii="Avengeance Heroic Avenger" w:hAnsi="Avengeance Heroic Avenger"/>
+          <w:sz w:val="32"/>
+          <w:szCs w:val="32"/>
+          <w:u w:val="single"/>
+        </w:rPr>
+      </w:pPr>
+    </w:p>
+    <w:p>
+      <w:pPr>
+        <w:tabs>
+          <w:tab w:val="left" w:pos="7452"/>
+        </w:tabs>
+        <w:rPr>
+          <w:rFonts w:ascii="Avengeance Heroic Avenger" w:hAnsi="Avengeance Heroic Avenger"/>
+          <w:sz w:val="32"/>
+          <w:szCs w:val="32"/>
+          <w:u w:val="single"/>
+        </w:rPr>
+      </w:pPr>
+    </w:p>
+    <w:p>
+      <w:pPr>
+        <w:tabs>
+          <w:tab w:val="left" w:pos="7452"/>
+        </w:tabs>
+        <w:rPr>
+          <w:rFonts w:ascii="Avengeance Heroic Avenger" w:hAnsi="Avengeance Heroic Avenger"/>
+          <w:sz w:val="32"/>
+          <w:szCs w:val="32"/>
+          <w:u w:val="single"/>
+        </w:rPr>
+      </w:pPr>
+      <w:r>
+        <w:rPr>
+          <w:rFonts w:ascii="Avengeance Heroic Avenger" w:hAnsi="Avengeance Heroic Avenger"/>
+          <w:sz w:val="32"/>
+          <w:szCs w:val="32"/>
+          <w:u w:val="single"/>
+        </w:rPr>
+        <w:t>Programmierrichtlinien</w:t>
+      </w:r>
+    </w:p>
+    <w:p>
+      <w:pPr>
+        <w:tabs>
+          <w:tab w:val="left" w:pos="7452"/>
+        </w:tabs>
+        <w:rPr>
+          <w:rFonts w:ascii="Avengeance Heroic Avenger" w:hAnsi="Avengeance Heroic Avenger"/>
+          <w:sz w:val="24"/>
+          <w:szCs w:val="24"/>
+        </w:rPr>
+      </w:pPr>
+    </w:p>
+    <w:p>
+      <w:pPr>
+        <w:tabs>
+          <w:tab w:val="left" w:pos="7452"/>
+        </w:tabs>
+        <w:rPr>
+          <w:rFonts w:ascii="Arial" w:hAnsi="Arial" w:cs="Arial"/>
+          <w:sz w:val="24"/>
+          <w:szCs w:val="24"/>
+        </w:rPr>
+      </w:pPr>
+      <w:r>
+        <w:rPr>
+          <w:rFonts w:ascii="Arial" w:hAnsi="Arial" w:cs="Arial"/>
+          <w:sz w:val="24"/>
+          <w:szCs w:val="24"/>
+        </w:rPr>
+        <w:t>Hier sind die meine Coding Regeln die ich hinterlegt habe.</w:t>
+      </w:r>
+    </w:p>
+    <w:p>
+      <w:pPr>
+        <w:tabs>
+          <w:tab w:val="left" w:pos="7452"/>
+        </w:tabs>
+        <w:rPr>
+          <w:rFonts w:ascii="Arial" w:hAnsi="Arial" w:cs="Arial"/>
+          <w:sz w:val="24"/>
+          <w:szCs w:val="24"/>
+        </w:rPr>
+      </w:pPr>
+    </w:p>
+    <w:p>
+      <w:pPr>
+        <w:tabs>
+          <w:tab w:val="left" w:pos="7452"/>
+        </w:tabs>
+        <w:rPr>
+          <w:rFonts w:ascii="Avengeance Heroic Avenger" w:hAnsi="Avengeance Heroic Avenger"/>
+          <w:sz w:val="28"/>
+          <w:szCs w:val="28"/>
+        </w:rPr>
+      </w:pPr>
+      <w:r>
+        <w:rPr>
+          <w:rFonts w:ascii="Avengeance Heroic Avenger" w:hAnsi="Avengeance Heroic Avenger"/>
+          <w:sz w:val="28"/>
+          <w:szCs w:val="28"/>
+        </w:rPr>
+        <w:t>Naming Conve</w:t>
+      </w:r>
+      <w:r>
+        <w:rPr>
+          <w:rFonts w:ascii="Avengeance Heroic Avenger" w:hAnsi="Avengeance Heroic Avenger"/>
+          <w:sz w:val="28"/>
+          <w:szCs w:val="28"/>
         </w:rPr>
         <w:t>n</w:t>
       </w:r>
       <w:r>
         <w:rPr>
           <w:rFonts w:ascii="Avengeance Heroic Avenger" w:hAnsi="Avengeance Heroic Avenger"/>
-          <w:sz w:val="24"/>
-          <w:szCs w:val="24"/>
-          <w:lang w:val="fr-CH"/>
+          <w:sz w:val="28"/>
+          <w:szCs w:val="28"/>
         </w:rPr>
         <w:t>tion</w:t>
       </w:r>
@@ -735,47 +3060,51 @@
           <w:tab w:val="left" w:pos="7452"/>
         </w:tabs>
         <w:rPr>
-          <w:rFonts w:ascii="Avengeance Heroic Avenger" w:hAnsi="Avengeance Heroic Avenger"/>
-          <w:sz w:val="24"/>
-          <w:szCs w:val="24"/>
-        </w:rPr>
-      </w:pPr>
-    </w:p>
-    <w:p>
-      <w:pPr>
-        <w:tabs>
-          <w:tab w:val="left" w:pos="7452"/>
-        </w:tabs>
-        <w:rPr>
-          <w:rFonts w:ascii="Avengeance Heroic Avenger" w:hAnsi="Avengeance Heroic Avenger"/>
-          <w:sz w:val="24"/>
-          <w:szCs w:val="24"/>
-        </w:rPr>
-      </w:pPr>
-    </w:p>
-    <w:p>
-      <w:pPr>
-        <w:tabs>
-          <w:tab w:val="left" w:pos="7452"/>
-        </w:tabs>
-        <w:rPr>
-          <w:rFonts w:ascii="Avengeance Heroic Avenger" w:hAnsi="Avengeance Heroic Avenger"/>
-          <w:sz w:val="24"/>
-          <w:szCs w:val="24"/>
-          <w:lang w:val="fr-CH"/>
-        </w:rPr>
-      </w:pPr>
-      <w:proofErr w:type="spellStart"/>
-      <w:r>
-        <w:rPr>
-          <w:rFonts w:ascii="Avengeance Heroic Avenger" w:hAnsi="Avengeance Heroic Avenger"/>
-          <w:sz w:val="24"/>
-          <w:szCs w:val="24"/>
-          <w:lang w:val="fr-CH"/>
+          <w:rFonts w:ascii="Arial" w:hAnsi="Arial" w:cs="Arial"/>
+          <w:sz w:val="24"/>
+          <w:szCs w:val="24"/>
+        </w:rPr>
+      </w:pPr>
+      <w:r>
+        <w:rPr>
+          <w:rFonts w:ascii="Arial" w:hAnsi="Arial" w:cs="Arial"/>
+          <w:sz w:val="24"/>
+          <w:szCs w:val="24"/>
+        </w:rPr>
+        <w:t>Einfach und verständlich.</w:t>
+      </w:r>
+    </w:p>
+    <w:p>
+      <w:pPr>
+        <w:tabs>
+          <w:tab w:val="left" w:pos="7452"/>
+        </w:tabs>
+        <w:rPr>
+          <w:rFonts w:ascii="Avengeance Heroic Avenger" w:hAnsi="Avengeance Heroic Avenger"/>
+          <w:sz w:val="28"/>
+          <w:szCs w:val="28"/>
+        </w:rPr>
+      </w:pPr>
+    </w:p>
+    <w:p>
+      <w:pPr>
+        <w:tabs>
+          <w:tab w:val="left" w:pos="7452"/>
+        </w:tabs>
+        <w:rPr>
+          <w:rFonts w:ascii="Avengeance Heroic Avenger" w:hAnsi="Avengeance Heroic Avenger"/>
+          <w:sz w:val="28"/>
+          <w:szCs w:val="28"/>
+        </w:rPr>
+      </w:pPr>
+      <w:r>
+        <w:rPr>
+          <w:rFonts w:ascii="Avengeance Heroic Avenger" w:hAnsi="Avengeance Heroic Avenger"/>
+          <w:sz w:val="28"/>
+          <w:szCs w:val="28"/>
         </w:rPr>
         <w:t>Declaration</w:t>
       </w:r>
-      <w:proofErr w:type="spellEnd"/>
     </w:p>
     <w:p>
       <w:pPr>
@@ -788,122 +3117,299 @@
           <w:szCs w:val="24"/>
         </w:rPr>
       </w:pPr>
-    </w:p>
-    <w:p>
-      <w:pPr>
-        <w:tabs>
-          <w:tab w:val="left" w:pos="7452"/>
-        </w:tabs>
-        <w:rPr>
-          <w:rFonts w:ascii="Avengeance Heroic Avenger" w:hAnsi="Avengeance Heroic Avenger"/>
-          <w:sz w:val="24"/>
-          <w:szCs w:val="24"/>
-        </w:rPr>
-      </w:pPr>
-    </w:p>
-    <w:p>
-      <w:pPr>
-        <w:tabs>
-          <w:tab w:val="left" w:pos="7452"/>
-        </w:tabs>
-        <w:rPr>
-          <w:rFonts w:ascii="Avengeance Heroic Avenger" w:hAnsi="Avengeance Heroic Avenger"/>
-          <w:sz w:val="24"/>
-          <w:szCs w:val="24"/>
-          <w:lang w:val="fr-CH"/>
-        </w:rPr>
-      </w:pPr>
-      <w:proofErr w:type="spellStart"/>
-      <w:r>
-        <w:rPr>
-          <w:rFonts w:ascii="Avengeance Heroic Avenger" w:hAnsi="Avengeance Heroic Avenger"/>
-          <w:sz w:val="24"/>
-          <w:szCs w:val="24"/>
-          <w:lang w:val="fr-CH"/>
+      <w:r>
+        <w:rPr>
+          <w:rFonts w:ascii="Arial" w:hAnsi="Arial" w:cs="Arial"/>
+          <w:sz w:val="24"/>
+          <w:szCs w:val="24"/>
+        </w:rPr>
+        <w:t>Es soll nur Lokal drauf sein.</w:t>
+      </w:r>
+    </w:p>
+    <w:p>
+      <w:pPr>
+        <w:tabs>
+          <w:tab w:val="left" w:pos="7452"/>
+        </w:tabs>
+        <w:rPr>
+          <w:rFonts w:ascii="Avengeance Heroic Avenger" w:hAnsi="Avengeance Heroic Avenger"/>
+          <w:sz w:val="28"/>
+          <w:szCs w:val="28"/>
+        </w:rPr>
+      </w:pPr>
+    </w:p>
+    <w:p>
+      <w:pPr>
+        <w:tabs>
+          <w:tab w:val="left" w:pos="7452"/>
+        </w:tabs>
+        <w:rPr>
+          <w:rFonts w:ascii="Avengeance Heroic Avenger" w:hAnsi="Avengeance Heroic Avenger"/>
+          <w:sz w:val="28"/>
+          <w:szCs w:val="28"/>
+        </w:rPr>
+      </w:pPr>
+      <w:r>
+        <w:rPr>
+          <w:rFonts w:ascii="Avengeance Heroic Avenger" w:hAnsi="Avengeance Heroic Avenger"/>
+          <w:sz w:val="28"/>
+          <w:szCs w:val="28"/>
         </w:rPr>
         <w:t>Comments</w:t>
       </w:r>
-      <w:proofErr w:type="spellEnd"/>
-    </w:p>
-    <w:p>
-      <w:pPr>
-        <w:tabs>
-          <w:tab w:val="left" w:pos="7452"/>
-        </w:tabs>
-        <w:rPr>
-          <w:rFonts w:ascii="Avengeance Heroic Avenger" w:hAnsi="Avengeance Heroic Avenger"/>
-          <w:sz w:val="24"/>
-          <w:szCs w:val="24"/>
-          <w:lang w:val="fr-CH"/>
-        </w:rPr>
-      </w:pPr>
-    </w:p>
-    <w:p>
-      <w:pPr>
-        <w:tabs>
-          <w:tab w:val="left" w:pos="7452"/>
-        </w:tabs>
-        <w:rPr>
-          <w:rFonts w:ascii="Avengeance Heroic Avenger" w:hAnsi="Avengeance Heroic Avenger"/>
-          <w:sz w:val="24"/>
-          <w:szCs w:val="24"/>
-          <w:lang w:val="fr-CH"/>
-        </w:rPr>
-      </w:pPr>
-    </w:p>
-    <w:p>
-      <w:pPr>
-        <w:tabs>
-          <w:tab w:val="left" w:pos="7452"/>
-        </w:tabs>
-        <w:rPr>
-          <w:rFonts w:ascii="Avengeance Heroic Avenger" w:hAnsi="Avengeance Heroic Avenger"/>
-          <w:sz w:val="24"/>
-          <w:szCs w:val="24"/>
-          <w:lang w:val="fr-CH"/>
-        </w:rPr>
-      </w:pPr>
-      <w:proofErr w:type="spellStart"/>
-      <w:r>
-        <w:rPr>
-          <w:rFonts w:ascii="Avengeance Heroic Avenger" w:hAnsi="Avengeance Heroic Avenger"/>
-          <w:sz w:val="24"/>
-          <w:szCs w:val="24"/>
-          <w:lang w:val="fr-CH"/>
+    </w:p>
+    <w:p>
+      <w:pPr>
+        <w:tabs>
+          <w:tab w:val="left" w:pos="7452"/>
+        </w:tabs>
+        <w:rPr>
+          <w:rFonts w:ascii="Arial" w:hAnsi="Arial" w:cs="Arial"/>
+          <w:sz w:val="24"/>
+          <w:szCs w:val="24"/>
+        </w:rPr>
+      </w:pPr>
+      <w:r>
+        <w:rPr>
+          <w:rFonts w:ascii="Arial" w:hAnsi="Arial" w:cs="Arial"/>
+          <w:sz w:val="24"/>
+          <w:szCs w:val="24"/>
+        </w:rPr>
+        <w:t>Sie sind immer da wo</w:t>
+      </w:r>
+      <w:r>
+        <w:rPr>
+          <w:rFonts w:ascii="Arial" w:hAnsi="Arial" w:cs="Arial"/>
+          <w:sz w:val="24"/>
+          <w:szCs w:val="24"/>
+        </w:rPr>
+        <w:t xml:space="preserve"> es eine neue Funktion gibt.</w:t>
+      </w:r>
+      <w:r>
+        <w:rPr>
+          <w:rFonts w:ascii="Arial" w:hAnsi="Arial" w:cs="Arial"/>
+          <w:sz w:val="24"/>
+          <w:szCs w:val="24"/>
+        </w:rPr>
+        <w:t xml:space="preserve"> </w:t>
+      </w:r>
+    </w:p>
+    <w:p>
+      <w:pPr>
+        <w:tabs>
+          <w:tab w:val="left" w:pos="7452"/>
+        </w:tabs>
+        <w:rPr>
+          <w:rFonts w:ascii="Avengeance Heroic Avenger" w:hAnsi="Avengeance Heroic Avenger"/>
+          <w:sz w:val="28"/>
+          <w:szCs w:val="28"/>
+        </w:rPr>
+      </w:pPr>
+    </w:p>
+    <w:p>
+      <w:pPr>
+        <w:tabs>
+          <w:tab w:val="left" w:pos="7452"/>
+        </w:tabs>
+        <w:rPr>
+          <w:rFonts w:ascii="Avengeance Heroic Avenger" w:hAnsi="Avengeance Heroic Avenger"/>
+          <w:sz w:val="28"/>
+          <w:szCs w:val="28"/>
+        </w:rPr>
+      </w:pPr>
+      <w:r>
+        <w:rPr>
+          <w:rFonts w:ascii="Avengeance Heroic Avenger" w:hAnsi="Avengeance Heroic Avenger"/>
+          <w:sz w:val="28"/>
+          <w:szCs w:val="28"/>
         </w:rPr>
         <w:t>Statements</w:t>
       </w:r>
-      <w:proofErr w:type="spellEnd"/>
-    </w:p>
-    <w:p>
-      <w:pPr>
-        <w:tabs>
-          <w:tab w:val="left" w:pos="7452"/>
-        </w:tabs>
-        <w:rPr>
-          <w:rFonts w:ascii="Avengeance Heroic Avenger" w:hAnsi="Avengeance Heroic Avenger"/>
-          <w:sz w:val="24"/>
-          <w:szCs w:val="24"/>
-          <w:lang w:val="fr-CH"/>
-        </w:rPr>
-      </w:pPr>
-    </w:p>
-    <w:p>
-      <w:pPr>
-        <w:tabs>
-          <w:tab w:val="left" w:pos="7452"/>
-        </w:tabs>
-        <w:rPr>
-          <w:rFonts w:ascii="Avengeance Heroic Avenger" w:hAnsi="Avengeance Heroic Avenger"/>
-          <w:sz w:val="24"/>
-          <w:szCs w:val="24"/>
-          <w:lang w:val="fr-CH"/>
+    </w:p>
+    <w:p>
+      <w:pPr>
+        <w:tabs>
+          <w:tab w:val="left" w:pos="7452"/>
+        </w:tabs>
+        <w:rPr>
+          <w:rFonts w:ascii="Arial" w:hAnsi="Arial" w:cs="Arial"/>
+          <w:sz w:val="24"/>
+          <w:szCs w:val="24"/>
+        </w:rPr>
+      </w:pPr>
+      <w:r>
+        <w:rPr>
+          <w:rFonts w:ascii="Arial" w:hAnsi="Arial" w:cs="Arial"/>
+          <w:sz w:val="24"/>
+          <w:szCs w:val="24"/>
+        </w:rPr>
+        <w:t>Wenn es funktioniert.</w:t>
+      </w:r>
+    </w:p>
+    <w:p>
+      <w:pPr>
+        <w:tabs>
+          <w:tab w:val="left" w:pos="7452"/>
+        </w:tabs>
+        <w:rPr>
+          <w:rFonts w:ascii="Avengeance Heroic Avenger" w:hAnsi="Avengeance Heroic Avenger"/>
+          <w:sz w:val="24"/>
+          <w:szCs w:val="24"/>
+        </w:rPr>
+      </w:pPr>
+    </w:p>
+    <w:p>
+      <w:pPr>
+        <w:tabs>
+          <w:tab w:val="left" w:pos="284"/>
+        </w:tabs>
+        <w:rPr>
+          <w:u w:val="single"/>
+          <w:lang w:eastAsia="de-CH"/>
+        </w:rPr>
+      </w:pPr>
+      <w:r>
+        <w:rPr>
+          <w:rFonts w:ascii="Avengeance Heroic Avenger" w:hAnsi="Avengeance Heroic Avenger"/>
+          <w:sz w:val="32"/>
+          <w:szCs w:val="32"/>
+          <w:u w:val="single"/>
+          <w:lang w:eastAsia="de-CH"/>
+        </w:rPr>
+        <w:t>Testprotokoll</w:t>
+      </w:r>
+    </w:p>
+    <w:p>
+      <w:pPr>
+        <w:tabs>
+          <w:tab w:val="left" w:pos="284"/>
+        </w:tabs>
+        <w:rPr>
+          <w:u w:val="single"/>
+          <w:lang w:eastAsia="de-CH"/>
+        </w:rPr>
+      </w:pPr>
+    </w:p>
+    <w:p>
+      <w:pPr>
+        <w:tabs>
+          <w:tab w:val="left" w:pos="284"/>
+        </w:tabs>
+        <w:rPr>
+          <w:rFonts w:ascii="Arial" w:hAnsi="Arial" w:cs="Arial"/>
+          <w:sz w:val="24"/>
+          <w:szCs w:val="24"/>
+          <w:lang w:eastAsia="de-CH"/>
+        </w:rPr>
+      </w:pPr>
+      <w:r>
+        <w:rPr>
+          <w:rFonts w:ascii="Arial" w:hAnsi="Arial" w:cs="Arial"/>
+          <w:sz w:val="24"/>
+          <w:szCs w:val="24"/>
+          <w:lang w:eastAsia="de-CH"/>
+        </w:rPr>
+        <w:t>Test</w:t>
+      </w:r>
+      <w:r>
+        <w:rPr>
+          <w:rFonts w:ascii="Arial" w:hAnsi="Arial" w:cs="Arial"/>
+          <w:sz w:val="24"/>
+          <w:szCs w:val="24"/>
+          <w:lang w:eastAsia="de-CH"/>
+        </w:rPr>
+        <w:t>s,</w:t>
+      </w:r>
+      <w:r>
+        <w:rPr>
+          <w:rFonts w:ascii="Arial" w:hAnsi="Arial" w:cs="Arial"/>
+          <w:sz w:val="24"/>
+          <w:szCs w:val="24"/>
+          <w:lang w:eastAsia="de-CH"/>
+        </w:rPr>
+        <w:t xml:space="preserve"> die ich und andere</w:t>
+      </w:r>
+      <w:r>
+        <w:rPr>
+          <w:rFonts w:ascii="Arial" w:hAnsi="Arial" w:cs="Arial"/>
+          <w:sz w:val="24"/>
+          <w:szCs w:val="24"/>
+          <w:lang w:eastAsia="de-CH"/>
+        </w:rPr>
+        <w:t xml:space="preserve"> gemacht habe und alle positiv waren.</w:t>
+      </w:r>
+      <w:bookmarkStart w:id="2" w:name="_GoBack"/>
+      <w:bookmarkEnd w:id="2"/>
+    </w:p>
+    <w:p>
+      <w:pPr>
+        <w:tabs>
+          <w:tab w:val="left" w:pos="284"/>
+        </w:tabs>
+        <w:rPr>
+          <w:rFonts w:ascii="Arial" w:hAnsi="Arial" w:cs="Arial"/>
+          <w:sz w:val="24"/>
+          <w:szCs w:val="24"/>
+          <w:lang w:eastAsia="de-CH"/>
+        </w:rPr>
+      </w:pPr>
+      <w:r>
+        <w:rPr>
+          <w:noProof/>
+        </w:rPr>
+        <w:drawing>
+          <wp:inline distT="0" distB="0" distL="0" distR="0" wp14:anchorId="0125301F" wp14:editId="7C2E6D1E">
+            <wp:extent cx="5760720" cy="2002421"/>
+            <wp:effectExtent l="0" t="0" r="0" b="0"/>
+            <wp:docPr id="21" name="Grafik 21"/>
+            <wp:cNvGraphicFramePr>
+              <a:graphicFrameLocks xmlns:a="http://schemas.openxmlformats.org/drawingml/2006/main" noChangeAspect="1"/>
+            </wp:cNvGraphicFramePr>
+            <a:graphic xmlns:a="http://schemas.openxmlformats.org/drawingml/2006/main">
+              <a:graphicData uri="http://schemas.openxmlformats.org/drawingml/2006/picture">
+                <pic:pic xmlns:pic="http://schemas.openxmlformats.org/drawingml/2006/picture">
+                  <pic:nvPicPr>
+                    <pic:cNvPr id="1" name=""/>
+                    <pic:cNvPicPr/>
+                  </pic:nvPicPr>
+                  <pic:blipFill>
+                    <a:blip r:embed="rId15"/>
+                    <a:stretch>
+                      <a:fillRect/>
+                    </a:stretch>
+                  </pic:blipFill>
+                  <pic:spPr>
+                    <a:xfrm>
+                      <a:off x="0" y="0"/>
+                      <a:ext cx="5775138" cy="2007433"/>
+                    </a:xfrm>
+                    <a:prstGeom prst="rect">
+                      <a:avLst/>
+                    </a:prstGeom>
+                  </pic:spPr>
+                </pic:pic>
+              </a:graphicData>
+            </a:graphic>
+          </wp:inline>
+        </w:drawing>
+      </w:r>
+    </w:p>
+    <w:p>
+      <w:pPr>
+        <w:tabs>
+          <w:tab w:val="left" w:pos="284"/>
+        </w:tabs>
+        <w:rPr>
+          <w:rFonts w:ascii="Arial" w:hAnsi="Arial" w:cs="Arial"/>
+          <w:sz w:val="24"/>
+          <w:szCs w:val="24"/>
+          <w:lang w:eastAsia="de-CH"/>
         </w:rPr>
       </w:pPr>
     </w:p>
     <w:sectPr>
-      <w:headerReference w:type="default" r:id="rId8"/>
-      <w:footerReference w:type="default" r:id="rId9"/>
+      <w:headerReference w:type="default" r:id="rId16"/>
+      <w:footerReference w:type="default" r:id="rId17"/>
       <w:pgSz w:w="11906" w:h="16838"/>
       <w:pgMar w:top="1417" w:right="1417" w:bottom="1134" w:left="1417" w:header="708" w:footer="708" w:gutter="0"/>
       <w:cols w:space="708"/>
@@ -2404,7 +4910,7 @@
 </file>
 
 <file path=customXml/itemProps1.xml><?xml version="1.0" encoding="utf-8"?>
-<ds:datastoreItem xmlns:ds="http://schemas.openxmlformats.org/officeDocument/2006/customXml" ds:itemID="{FC8F1A87-2349-4197-81D7-AB23F97E84E1}">
+<ds:datastoreItem xmlns:ds="http://schemas.openxmlformats.org/officeDocument/2006/customXml" ds:itemID="{F4327359-AE51-4ABB-8DF7-520860055D37}">
   <ds:schemaRefs>
     <ds:schemaRef ds:uri="http://schemas.openxmlformats.org/officeDocument/2006/bibliography"/>
   </ds:schemaRefs>

</xml_diff>